<commit_message>
remplissage "page de garde" correction bordures page 1 uniquement
</commit_message>
<xml_diff>
--- a/Page-de-garde-PFA.docx
+++ b/Page-de-garde-PFA.docx
@@ -1,6 +1,6 @@
 
 <file path=word/document.xml><?xml version="1.0" encoding="utf-8"?>
-<w:document xmlns:wpc="http://schemas.microsoft.com/office/word/2010/wordprocessingCanvas" xmlns:mc="http://schemas.openxmlformats.org/markup-compatibility/2006" xmlns:o="urn:schemas-microsoft-com:office:office" xmlns:r="http://schemas.openxmlformats.org/officeDocument/2006/relationships" xmlns:m="http://schemas.openxmlformats.org/officeDocument/2006/math" xmlns:v="urn:schemas-microsoft-com:vml" xmlns:wp14="http://schemas.microsoft.com/office/word/2010/wordprocessingDrawing" xmlns:wp="http://schemas.openxmlformats.org/drawingml/2006/wordprocessingDrawing" xmlns:w10="urn:schemas-microsoft-com:office:word" xmlns:w="http://schemas.openxmlformats.org/wordprocessingml/2006/main" xmlns:w14="http://schemas.microsoft.com/office/word/2010/wordml" xmlns:w15="http://schemas.microsoft.com/office/word/2012/wordml" xmlns:wpg="http://schemas.microsoft.com/office/word/2010/wordprocessingGroup" xmlns:wpi="http://schemas.microsoft.com/office/word/2010/wordprocessingInk" xmlns:wne="http://schemas.microsoft.com/office/word/2006/wordml" xmlns:wps="http://schemas.microsoft.com/office/word/2010/wordprocessingShape" mc:Ignorable="w14 w15 wp14">
+<w:document xmlns:wpc="http://schemas.microsoft.com/office/word/2010/wordprocessingCanvas" xmlns:cx="http://schemas.microsoft.com/office/drawing/2014/chartex" xmlns:cx1="http://schemas.microsoft.com/office/drawing/2015/9/8/chartex" xmlns:mc="http://schemas.openxmlformats.org/markup-compatibility/2006" xmlns:o="urn:schemas-microsoft-com:office:office" xmlns:r="http://schemas.openxmlformats.org/officeDocument/2006/relationships" xmlns:m="http://schemas.openxmlformats.org/officeDocument/2006/math" xmlns:v="urn:schemas-microsoft-com:vml" xmlns:wp14="http://schemas.microsoft.com/office/word/2010/wordprocessingDrawing" xmlns:wp="http://schemas.openxmlformats.org/drawingml/2006/wordprocessingDrawing" xmlns:w10="urn:schemas-microsoft-com:office:word" xmlns:w="http://schemas.openxmlformats.org/wordprocessingml/2006/main" xmlns:w14="http://schemas.microsoft.com/office/word/2010/wordml" xmlns:w15="http://schemas.microsoft.com/office/word/2012/wordml" xmlns:w16se="http://schemas.microsoft.com/office/word/2015/wordml/symex" xmlns:wpg="http://schemas.microsoft.com/office/word/2010/wordprocessingGroup" xmlns:wpi="http://schemas.microsoft.com/office/word/2010/wordprocessingInk" xmlns:wne="http://schemas.microsoft.com/office/word/2006/wordml" xmlns:wps="http://schemas.microsoft.com/office/word/2010/wordprocessingShape" mc:Ignorable="w14 w15 w16se wp14">
   <w:body>
     <w:p>
       <w:r>
@@ -264,16 +264,14 @@
                     </w:rPr>
                     <w:t xml:space="preserve">Spécialité : </w:t>
                   </w:r>
-                  <w:proofErr w:type="gramStart"/>
                   <w:r>
                     <w:rPr>
                       <w:rFonts w:ascii="Haettenschweiler" w:hAnsi="Haettenschweiler"/>
                       <w:sz w:val="48"/>
                       <w:szCs w:val="48"/>
                     </w:rPr>
-                    <w:t>………………………………..</w:t>
+                    <w:t>Génie Logiciel</w:t>
                   </w:r>
-                  <w:proofErr w:type="gramEnd"/>
                 </w:p>
                 <w:p>
                   <w:pPr>
@@ -325,48 +323,15 @@
       <w:r>
         <w:rPr>
           <w:noProof/>
-          <w:lang w:eastAsia="fr-FR"/>
         </w:rPr>
         <w:pict>
-          <v:shape id="_x0000_s1041" type="#_x0000_t202" style="position:absolute;margin-left:-2.3pt;margin-top:91.6pt;width:467.05pt;height:93.05pt;z-index:251682816">
-            <v:shadow on="t" opacity=".5" offset="6pt,-6pt"/>
-            <v:textbox>
+          <v:shape id="_x0000_s1042" type="#_x0000_t202" style="position:absolute;margin-left:136.85pt;margin-top:19.9pt;width:181.25pt;height:40.25pt;z-index:251684864;mso-width-percent:400;mso-width-percent:400;mso-width-relative:margin;mso-height-relative:margin" stroked="f">
+            <v:textbox style="mso-next-textbox:#_x0000_s1042">
               <w:txbxContent>
                 <w:p>
                   <w:pPr>
                     <w:jc w:val="center"/>
                     <w:rPr>
-                      <w:rFonts w:asciiTheme="majorBidi" w:hAnsiTheme="majorBidi" w:cstheme="majorBidi"/>
-                      <w:sz w:val="40"/>
-                      <w:szCs w:val="40"/>
-                    </w:rPr>
-                  </w:pPr>
-                  <w:r>
-                    <w:rPr>
-                      <w:rFonts w:asciiTheme="majorBidi" w:hAnsiTheme="majorBidi" w:cstheme="majorBidi"/>
-                      <w:sz w:val="40"/>
-                      <w:szCs w:val="40"/>
-                    </w:rPr>
-                    <w:t>(Titre du sujet)</w:t>
-                  </w:r>
-                </w:p>
-              </w:txbxContent>
-            </v:textbox>
-          </v:shape>
-        </w:pict>
-      </w:r>
-      <w:r>
-        <w:rPr>
-          <w:noProof/>
-        </w:rPr>
-        <w:pict>
-          <v:shape id="_x0000_s1042" type="#_x0000_t202" style="position:absolute;margin-left:137.25pt;margin-top:56.65pt;width:180.6pt;height:40.25pt;z-index:251684864;mso-width-percent:400;mso-width-percent:400;mso-width-relative:margin;mso-height-relative:margin" stroked="f">
-            <v:textbox>
-              <w:txbxContent>
-                <w:p>
-                  <w:pPr>
-                    <w:jc w:val="center"/>
-                    <w:rPr>
                       <w:rFonts w:ascii="Haettenschweiler" w:hAnsi="Haettenschweiler"/>
                       <w:sz w:val="56"/>
                       <w:szCs w:val="56"/>
@@ -379,95 +344,6 @@
                       <w:szCs w:val="56"/>
                     </w:rPr>
                     <w:t>Intitulé :</w:t>
-                  </w:r>
-                </w:p>
-                <w:p/>
-              </w:txbxContent>
-            </v:textbox>
-          </v:shape>
-        </w:pict>
-      </w:r>
-      <w:r>
-        <w:rPr>
-          <w:noProof/>
-        </w:rPr>
-        <w:pict>
-          <v:shape id="_x0000_s1037" type="#_x0000_t202" style="position:absolute;margin-left:156.15pt;margin-top:210.65pt;width:320.45pt;height:134.05pt;z-index:251679744;mso-height-percent:200;mso-height-percent:200;mso-width-relative:margin;mso-height-relative:margin" filled="f" stroked="f">
-            <v:textbox style="mso-fit-shape-to-text:t">
-              <w:txbxContent>
-                <w:p>
-                  <w:pPr>
-                    <w:rPr>
-                      <w:rFonts w:asciiTheme="majorBidi" w:hAnsiTheme="majorBidi" w:cstheme="majorBidi"/>
-                      <w:b/>
-                      <w:bCs/>
-                      <w:sz w:val="36"/>
-                      <w:szCs w:val="36"/>
-                    </w:rPr>
-                  </w:pPr>
-                  <w:r>
-                    <w:rPr>
-                      <w:rFonts w:asciiTheme="majorBidi" w:hAnsiTheme="majorBidi" w:cstheme="majorBidi"/>
-                      <w:b/>
-                      <w:bCs/>
-                      <w:sz w:val="36"/>
-                      <w:szCs w:val="36"/>
-                    </w:rPr>
-                    <w:t xml:space="preserve">Lieu du stage : </w:t>
-                  </w:r>
-                  <w:proofErr w:type="gramStart"/>
-                  <w:r>
-                    <w:rPr>
-                      <w:rFonts w:asciiTheme="majorBidi" w:hAnsiTheme="majorBidi" w:cstheme="majorBidi"/>
-                      <w:b/>
-                      <w:bCs/>
-                      <w:sz w:val="36"/>
-                      <w:szCs w:val="36"/>
-                    </w:rPr>
-                    <w:t>……………………….</w:t>
-                  </w:r>
-                  <w:proofErr w:type="gramEnd"/>
-                </w:p>
-                <w:p>
-                  <w:pPr>
-                    <w:rPr>
-                      <w:rFonts w:asciiTheme="majorBidi" w:hAnsiTheme="majorBidi" w:cstheme="majorBidi"/>
-                      <w:b/>
-                      <w:bCs/>
-                      <w:sz w:val="36"/>
-                      <w:szCs w:val="36"/>
-                    </w:rPr>
-                  </w:pPr>
-                  <w:r>
-                    <w:rPr>
-                      <w:rFonts w:asciiTheme="majorBidi" w:hAnsiTheme="majorBidi" w:cstheme="majorBidi"/>
-                      <w:b/>
-                      <w:bCs/>
-                      <w:sz w:val="36"/>
-                      <w:szCs w:val="36"/>
-                    </w:rPr>
-                    <w:t>Réalisé par : (le ou les étudiants)</w:t>
-                  </w:r>
-                </w:p>
-                <w:p>
-                  <w:pPr>
-                    <w:rPr>
-                      <w:rFonts w:asciiTheme="majorBidi" w:hAnsiTheme="majorBidi" w:cstheme="majorBidi"/>
-                      <w:b/>
-                      <w:bCs/>
-                      <w:sz w:val="36"/>
-                      <w:szCs w:val="36"/>
-                    </w:rPr>
-                  </w:pPr>
-                  <w:r>
-                    <w:rPr>
-                      <w:rFonts w:asciiTheme="majorBidi" w:hAnsiTheme="majorBidi" w:cstheme="majorBidi"/>
-                      <w:b/>
-                      <w:bCs/>
-                      <w:sz w:val="36"/>
-                      <w:szCs w:val="36"/>
-                    </w:rPr>
-                    <w:t>Encadré par : (le ou les encadreurs)</w:t>
                   </w:r>
                 </w:p>
                 <w:p/>
@@ -573,34 +449,230 @@
           <w:tab w:val="left" w:pos="1326"/>
         </w:tabs>
       </w:pPr>
-    </w:p>
-    <w:p>
-      <w:pPr>
-        <w:tabs>
-          <w:tab w:val="left" w:pos="1326"/>
-        </w:tabs>
-      </w:pPr>
-    </w:p>
-    <w:p>
-      <w:pPr>
-        <w:tabs>
-          <w:tab w:val="left" w:pos="1326"/>
-        </w:tabs>
-      </w:pPr>
-    </w:p>
-    <w:p>
-      <w:pPr>
-        <w:tabs>
-          <w:tab w:val="left" w:pos="1326"/>
-        </w:tabs>
-      </w:pPr>
-    </w:p>
-    <w:p>
-      <w:pPr>
-        <w:tabs>
-          <w:tab w:val="left" w:pos="1326"/>
-        </w:tabs>
-      </w:pPr>
+      <w:r>
+        <w:rPr>
+          <w:noProof/>
+          <w:lang w:eastAsia="fr-FR"/>
+        </w:rPr>
+        <w:pict>
+          <v:shape id="_x0000_s1041" type="#_x0000_t202" style="position:absolute;margin-left:-2.3pt;margin-top:5.75pt;width:467.05pt;height:93.05pt;z-index:251682816">
+            <v:shadow on="t" opacity=".5" offset="6pt,-6pt"/>
+            <v:textbox style="mso-next-textbox:#_x0000_s1041">
+              <w:txbxContent>
+                <w:p>
+                  <w:pPr>
+                    <w:jc w:val="center"/>
+                    <w:rPr>
+                      <w:rFonts w:asciiTheme="majorBidi" w:hAnsiTheme="majorBidi" w:cstheme="majorBidi"/>
+                      <w:sz w:val="40"/>
+                      <w:szCs w:val="40"/>
+                    </w:rPr>
+                  </w:pPr>
+                  <w:r>
+                    <w:rPr>
+                      <w:rFonts w:asciiTheme="majorBidi" w:hAnsiTheme="majorBidi" w:cstheme="majorBidi"/>
+                      <w:sz w:val="40"/>
+                      <w:szCs w:val="40"/>
+                    </w:rPr>
+                    <w:t>Conception et réalisation d’une plateforme d’interaction entre des entreprises et des candidats pour faciliter le recrutement et la recherche d’emploi « Co-Elit »</w:t>
+                  </w:r>
+                </w:p>
+              </w:txbxContent>
+            </v:textbox>
+          </v:shape>
+        </w:pict>
+      </w:r>
+    </w:p>
+    <w:p>
+      <w:pPr>
+        <w:tabs>
+          <w:tab w:val="left" w:pos="1326"/>
+        </w:tabs>
+      </w:pPr>
+    </w:p>
+    <w:p>
+      <w:pPr>
+        <w:tabs>
+          <w:tab w:val="left" w:pos="1326"/>
+        </w:tabs>
+      </w:pPr>
+    </w:p>
+    <w:p>
+      <w:pPr>
+        <w:tabs>
+          <w:tab w:val="left" w:pos="1326"/>
+        </w:tabs>
+      </w:pPr>
+    </w:p>
+    <w:p>
+      <w:pPr>
+        <w:tabs>
+          <w:tab w:val="left" w:pos="1326"/>
+        </w:tabs>
+      </w:pPr>
+      <w:r>
+        <w:rPr>
+          <w:noProof/>
+        </w:rPr>
+        <w:pict>
+          <v:shape id="_x0000_s1037" type="#_x0000_t202" style="position:absolute;margin-left:132.9pt;margin-top:9pt;width:350.5pt;height:226.9pt;z-index:251679744;mso-width-relative:margin;mso-height-relative:margin" filled="f" stroked="f">
+            <v:textbox style="mso-next-textbox:#_x0000_s1037">
+              <w:txbxContent>
+                <w:p>
+                  <w:pPr>
+                    <w:rPr>
+                      <w:rFonts w:asciiTheme="majorBidi" w:hAnsiTheme="majorBidi" w:cstheme="majorBidi"/>
+                      <w:b/>
+                      <w:bCs/>
+                      <w:sz w:val="36"/>
+                      <w:szCs w:val="36"/>
+                    </w:rPr>
+                  </w:pPr>
+                  <w:r>
+                    <w:rPr>
+                      <w:rFonts w:asciiTheme="majorBidi" w:hAnsiTheme="majorBidi" w:cstheme="majorBidi"/>
+                      <w:b/>
+                      <w:bCs/>
+                      <w:sz w:val="36"/>
+                      <w:szCs w:val="36"/>
+                    </w:rPr>
+                    <w:t xml:space="preserve">Lieu du stage : </w:t>
+                  </w:r>
+                  <w:r>
+                    <w:rPr>
+                      <w:rFonts w:asciiTheme="majorBidi" w:hAnsiTheme="majorBidi" w:cstheme="majorBidi"/>
+                      <w:b/>
+                      <w:bCs/>
+                      <w:sz w:val="36"/>
+                      <w:szCs w:val="36"/>
+                    </w:rPr>
+                    <w:tab/>
+                  </w:r>
+                  <w:r>
+                    <w:rPr>
+                      <w:rFonts w:asciiTheme="majorBidi" w:hAnsiTheme="majorBidi" w:cstheme="majorBidi"/>
+                      <w:sz w:val="36"/>
+                      <w:szCs w:val="36"/>
+                    </w:rPr>
+                    <w:t>Apeiron Tech</w:t>
+                  </w:r>
+                  <w:r>
+                    <w:rPr>
+                      <w:rFonts w:asciiTheme="majorBidi" w:hAnsiTheme="majorBidi" w:cstheme="majorBidi"/>
+                      <w:sz w:val="36"/>
+                      <w:szCs w:val="36"/>
+                    </w:rPr>
+                    <w:t>nologies</w:t>
+                  </w:r>
+                </w:p>
+                <w:p>
+                  <w:pPr>
+                    <w:rPr>
+                      <w:rFonts w:asciiTheme="majorBidi" w:hAnsiTheme="majorBidi" w:cstheme="majorBidi"/>
+                      <w:sz w:val="36"/>
+                      <w:szCs w:val="36"/>
+                    </w:rPr>
+                  </w:pPr>
+                  <w:r>
+                    <w:rPr>
+                      <w:rFonts w:asciiTheme="majorBidi" w:hAnsiTheme="majorBidi" w:cstheme="majorBidi"/>
+                      <w:b/>
+                      <w:bCs/>
+                      <w:sz w:val="36"/>
+                      <w:szCs w:val="36"/>
+                    </w:rPr>
+                    <w:t xml:space="preserve">Réalisé par : </w:t>
+                  </w:r>
+                  <w:r>
+                    <w:rPr>
+                      <w:rFonts w:asciiTheme="majorBidi" w:hAnsiTheme="majorBidi" w:cstheme="majorBidi"/>
+                      <w:b/>
+                      <w:bCs/>
+                      <w:sz w:val="36"/>
+                      <w:szCs w:val="36"/>
+                    </w:rPr>
+                    <w:tab/>
+                  </w:r>
+                  <w:r>
+                    <w:rPr>
+                      <w:rFonts w:asciiTheme="majorBidi" w:hAnsiTheme="majorBidi" w:cstheme="majorBidi"/>
+                      <w:b/>
+                      <w:bCs/>
+                      <w:sz w:val="36"/>
+                      <w:szCs w:val="36"/>
+                    </w:rPr>
+                    <w:tab/>
+                  </w:r>
+                  <w:r>
+                    <w:rPr>
+                      <w:rFonts w:asciiTheme="majorBidi" w:hAnsiTheme="majorBidi" w:cstheme="majorBidi"/>
+                      <w:sz w:val="36"/>
+                      <w:szCs w:val="36"/>
+                    </w:rPr>
+                    <w:t>Fahmi BOUMAIZA</w:t>
+                  </w:r>
+                </w:p>
+                <w:p>
+                  <w:pPr>
+                    <w:ind w:left="2832"/>
+                    <w:rPr>
+                      <w:rFonts w:asciiTheme="majorBidi" w:hAnsiTheme="majorBidi" w:cstheme="majorBidi"/>
+                      <w:sz w:val="36"/>
+                      <w:szCs w:val="36"/>
+                    </w:rPr>
+                  </w:pPr>
+                  <w:r>
+                    <w:rPr>
+                      <w:rFonts w:asciiTheme="majorBidi" w:hAnsiTheme="majorBidi" w:cstheme="majorBidi"/>
+                      <w:sz w:val="36"/>
+                      <w:szCs w:val="36"/>
+                    </w:rPr>
+                    <w:t>Mohamed Belhassen           ZINELABIDINE</w:t>
+                  </w:r>
+                </w:p>
+                <w:p>
+                  <w:pPr>
+                    <w:rPr>
+                      <w:rFonts w:asciiTheme="majorBidi" w:hAnsiTheme="majorBidi" w:cstheme="majorBidi"/>
+                      <w:sz w:val="36"/>
+                      <w:szCs w:val="36"/>
+                    </w:rPr>
+                  </w:pPr>
+                  <w:r>
+                    <w:rPr>
+                      <w:rFonts w:asciiTheme="majorBidi" w:hAnsiTheme="majorBidi" w:cstheme="majorBidi"/>
+                      <w:b/>
+                      <w:bCs/>
+                      <w:sz w:val="36"/>
+                      <w:szCs w:val="36"/>
+                    </w:rPr>
+                    <w:t xml:space="preserve">Encadré par : </w:t>
+                  </w:r>
+                  <w:r>
+                    <w:rPr>
+                      <w:rFonts w:asciiTheme="majorBidi" w:hAnsiTheme="majorBidi" w:cstheme="majorBidi"/>
+                      <w:b/>
+                      <w:bCs/>
+                      <w:sz w:val="36"/>
+                      <w:szCs w:val="36"/>
+                    </w:rPr>
+                    <w:tab/>
+                  </w:r>
+                  <w:r>
+                    <w:rPr>
+                      <w:rFonts w:asciiTheme="majorBidi" w:hAnsiTheme="majorBidi" w:cstheme="majorBidi"/>
+                      <w:sz w:val="36"/>
+                      <w:szCs w:val="36"/>
+                    </w:rPr>
+                    <w:t>M. Wael SAKHRI</w:t>
+                  </w:r>
+                </w:p>
+                <w:p/>
+              </w:txbxContent>
+            </v:textbox>
+          </v:shape>
+        </w:pict>
+      </w:r>
     </w:p>
     <w:p>
       <w:pPr>
@@ -671,6 +743,8 @@
         <w:tab/>
         <w:t>Remerciements</w:t>
       </w:r>
+      <w:bookmarkStart w:id="0" w:name="_GoBack"/>
+      <w:bookmarkEnd w:id="0"/>
     </w:p>
     <w:p>
       <w:pPr>
@@ -875,12 +949,8 @@
       </w:r>
       <w:r>
         <w:tab/>
-      </w:r>
-      <w:proofErr w:type="spellStart"/>
-      <w:r>
         <w:t>Dedicace</w:t>
       </w:r>
-      <w:proofErr w:type="spellEnd"/>
     </w:p>
     <w:p>
       <w:pPr>
@@ -1362,7 +1432,7 @@
     </w:p>
     <w:p>
       <w:pPr>
-        <w:pStyle w:val="Paragraphedeliste"/>
+        <w:pStyle w:val="ListParagraph"/>
         <w:numPr>
           <w:ilvl w:val="1"/>
           <w:numId w:val="1"/>
@@ -1377,7 +1447,7 @@
     </w:p>
     <w:p>
       <w:pPr>
-        <w:pStyle w:val="Paragraphedeliste"/>
+        <w:pStyle w:val="ListParagraph"/>
         <w:numPr>
           <w:ilvl w:val="1"/>
           <w:numId w:val="1"/>
@@ -1392,7 +1462,7 @@
     </w:p>
     <w:p>
       <w:pPr>
-        <w:pStyle w:val="Paragraphedeliste"/>
+        <w:pStyle w:val="ListParagraph"/>
         <w:numPr>
           <w:ilvl w:val="1"/>
           <w:numId w:val="1"/>
@@ -1407,7 +1477,7 @@
     </w:p>
     <w:p>
       <w:pPr>
-        <w:pStyle w:val="Paragraphedeliste"/>
+        <w:pStyle w:val="ListParagraph"/>
         <w:numPr>
           <w:ilvl w:val="1"/>
           <w:numId w:val="1"/>
@@ -1422,7 +1492,7 @@
     </w:p>
     <w:p>
       <w:pPr>
-        <w:pStyle w:val="Paragraphedeliste"/>
+        <w:pStyle w:val="ListParagraph"/>
         <w:numPr>
           <w:ilvl w:val="2"/>
           <w:numId w:val="1"/>
@@ -1437,7 +1507,7 @@
     </w:p>
     <w:p>
       <w:pPr>
-        <w:pStyle w:val="Paragraphedeliste"/>
+        <w:pStyle w:val="ListParagraph"/>
         <w:numPr>
           <w:ilvl w:val="2"/>
           <w:numId w:val="1"/>
@@ -1452,7 +1522,7 @@
     </w:p>
     <w:p>
       <w:pPr>
-        <w:pStyle w:val="Paragraphedeliste"/>
+        <w:pStyle w:val="ListParagraph"/>
         <w:numPr>
           <w:ilvl w:val="1"/>
           <w:numId w:val="1"/>
@@ -1467,7 +1537,7 @@
     </w:p>
     <w:p>
       <w:pPr>
-        <w:pStyle w:val="Paragraphedeliste"/>
+        <w:pStyle w:val="ListParagraph"/>
         <w:numPr>
           <w:ilvl w:val="2"/>
           <w:numId w:val="1"/>
@@ -1482,7 +1552,7 @@
     </w:p>
     <w:p>
       <w:pPr>
-        <w:pStyle w:val="Paragraphedeliste"/>
+        <w:pStyle w:val="ListParagraph"/>
         <w:numPr>
           <w:ilvl w:val="2"/>
           <w:numId w:val="1"/>
@@ -1507,7 +1577,7 @@
     </w:p>
     <w:p>
       <w:pPr>
-        <w:pStyle w:val="Paragraphedeliste"/>
+        <w:pStyle w:val="ListParagraph"/>
         <w:numPr>
           <w:ilvl w:val="0"/>
           <w:numId w:val="1"/>
@@ -1528,7 +1598,7 @@
     </w:p>
     <w:p>
       <w:pPr>
-        <w:pStyle w:val="Paragraphedeliste"/>
+        <w:pStyle w:val="ListParagraph"/>
         <w:tabs>
           <w:tab w:val="left" w:pos="1326"/>
         </w:tabs>
@@ -1540,7 +1610,7 @@
     </w:p>
     <w:p>
       <w:pPr>
-        <w:pStyle w:val="Paragraphedeliste"/>
+        <w:pStyle w:val="ListParagraph"/>
         <w:numPr>
           <w:ilvl w:val="1"/>
           <w:numId w:val="1"/>
@@ -1555,7 +1625,7 @@
     </w:p>
     <w:p>
       <w:pPr>
-        <w:pStyle w:val="Paragraphedeliste"/>
+        <w:pStyle w:val="ListParagraph"/>
         <w:numPr>
           <w:ilvl w:val="1"/>
           <w:numId w:val="1"/>
@@ -1570,7 +1640,7 @@
     </w:p>
     <w:p>
       <w:pPr>
-        <w:pStyle w:val="Paragraphedeliste"/>
+        <w:pStyle w:val="ListParagraph"/>
         <w:numPr>
           <w:ilvl w:val="2"/>
           <w:numId w:val="1"/>
@@ -1580,20 +1650,12 @@
         </w:tabs>
       </w:pPr>
       <w:r>
-        <w:t>Environnement matériel (</w:t>
-      </w:r>
-      <w:proofErr w:type="spellStart"/>
-      <w:r>
-        <w:t>chelou</w:t>
-      </w:r>
-      <w:proofErr w:type="spellEnd"/>
-      <w:r>
-        <w:t>)</w:t>
-      </w:r>
-    </w:p>
-    <w:p>
-      <w:pPr>
-        <w:pStyle w:val="Paragraphedeliste"/>
+        <w:t>Environnement matériel (chelou)</w:t>
+      </w:r>
+    </w:p>
+    <w:p>
+      <w:pPr>
+        <w:pStyle w:val="ListParagraph"/>
         <w:numPr>
           <w:ilvl w:val="2"/>
           <w:numId w:val="1"/>
@@ -1608,7 +1670,7 @@
     </w:p>
     <w:p>
       <w:pPr>
-        <w:pStyle w:val="Paragraphedeliste"/>
+        <w:pStyle w:val="ListParagraph"/>
         <w:numPr>
           <w:ilvl w:val="3"/>
           <w:numId w:val="1"/>
@@ -1623,7 +1685,7 @@
     </w:p>
     <w:p>
       <w:pPr>
-        <w:pStyle w:val="Paragraphedeliste"/>
+        <w:pStyle w:val="ListParagraph"/>
         <w:numPr>
           <w:ilvl w:val="3"/>
           <w:numId w:val="1"/>
@@ -1638,7 +1700,7 @@
     </w:p>
     <w:p>
       <w:pPr>
-        <w:pStyle w:val="Paragraphedeliste"/>
+        <w:pStyle w:val="ListParagraph"/>
         <w:numPr>
           <w:ilvl w:val="3"/>
           <w:numId w:val="1"/>
@@ -1653,7 +1715,7 @@
     </w:p>
     <w:p>
       <w:pPr>
-        <w:pStyle w:val="Paragraphedeliste"/>
+        <w:pStyle w:val="ListParagraph"/>
         <w:numPr>
           <w:ilvl w:val="3"/>
           <w:numId w:val="1"/>
@@ -1668,7 +1730,7 @@
     </w:p>
     <w:p>
       <w:pPr>
-        <w:pStyle w:val="Paragraphedeliste"/>
+        <w:pStyle w:val="ListParagraph"/>
         <w:numPr>
           <w:ilvl w:val="1"/>
           <w:numId w:val="1"/>
@@ -1678,17 +1740,12 @@
         </w:tabs>
       </w:pPr>
       <w:r>
-        <w:t xml:space="preserve">Langages et </w:t>
-      </w:r>
-      <w:proofErr w:type="spellStart"/>
-      <w:r>
-        <w:t>framework</w:t>
-      </w:r>
-      <w:proofErr w:type="spellEnd"/>
-    </w:p>
-    <w:p>
-      <w:pPr>
-        <w:pStyle w:val="Paragraphedeliste"/>
+        <w:t>Langages et framework</w:t>
+      </w:r>
+    </w:p>
+    <w:p>
+      <w:pPr>
+        <w:pStyle w:val="ListParagraph"/>
         <w:numPr>
           <w:ilvl w:val="2"/>
           <w:numId w:val="1"/>
@@ -1703,7 +1760,7 @@
     </w:p>
     <w:p>
       <w:pPr>
-        <w:pStyle w:val="Paragraphedeliste"/>
+        <w:pStyle w:val="ListParagraph"/>
         <w:numPr>
           <w:ilvl w:val="2"/>
           <w:numId w:val="1"/>
@@ -1718,7 +1775,7 @@
     </w:p>
     <w:p>
       <w:pPr>
-        <w:pStyle w:val="Paragraphedeliste"/>
+        <w:pStyle w:val="ListParagraph"/>
         <w:numPr>
           <w:ilvl w:val="2"/>
           <w:numId w:val="1"/>
@@ -1733,7 +1790,7 @@
     </w:p>
     <w:p>
       <w:pPr>
-        <w:pStyle w:val="Paragraphedeliste"/>
+        <w:pStyle w:val="ListParagraph"/>
         <w:numPr>
           <w:ilvl w:val="2"/>
           <w:numId w:val="1"/>
@@ -1742,15 +1799,13 @@
           <w:tab w:val="left" w:pos="1326"/>
         </w:tabs>
       </w:pPr>
-      <w:proofErr w:type="spellStart"/>
       <w:r>
         <w:t>Spring</w:t>
       </w:r>
-      <w:proofErr w:type="spellEnd"/>
-    </w:p>
-    <w:p>
-      <w:pPr>
-        <w:pStyle w:val="Paragraphedeliste"/>
+    </w:p>
+    <w:p>
+      <w:pPr>
+        <w:pStyle w:val="ListParagraph"/>
         <w:numPr>
           <w:ilvl w:val="2"/>
           <w:numId w:val="1"/>
@@ -1759,15 +1814,13 @@
           <w:tab w:val="left" w:pos="1326"/>
         </w:tabs>
       </w:pPr>
-      <w:proofErr w:type="spellStart"/>
       <w:r>
         <w:t>Angular</w:t>
       </w:r>
-      <w:proofErr w:type="spellEnd"/>
-    </w:p>
-    <w:p>
-      <w:pPr>
-        <w:pStyle w:val="Paragraphedeliste"/>
+    </w:p>
+    <w:p>
+      <w:pPr>
+        <w:pStyle w:val="ListParagraph"/>
         <w:numPr>
           <w:ilvl w:val="2"/>
           <w:numId w:val="1"/>
@@ -1776,15 +1829,13 @@
           <w:tab w:val="left" w:pos="1326"/>
         </w:tabs>
       </w:pPr>
-      <w:proofErr w:type="spellStart"/>
       <w:r>
         <w:t>JHipster</w:t>
       </w:r>
-      <w:proofErr w:type="spellEnd"/>
-    </w:p>
-    <w:p>
-      <w:pPr>
-        <w:pStyle w:val="Paragraphedeliste"/>
+    </w:p>
+    <w:p>
+      <w:pPr>
+        <w:pStyle w:val="ListParagraph"/>
         <w:numPr>
           <w:ilvl w:val="1"/>
           <w:numId w:val="1"/>
@@ -1799,7 +1850,7 @@
     </w:p>
     <w:p>
       <w:pPr>
-        <w:pStyle w:val="Paragraphedeliste"/>
+        <w:pStyle w:val="ListParagraph"/>
         <w:numPr>
           <w:ilvl w:val="2"/>
           <w:numId w:val="1"/>
@@ -1814,7 +1865,7 @@
     </w:p>
     <w:p>
       <w:pPr>
-        <w:pStyle w:val="Paragraphedeliste"/>
+        <w:pStyle w:val="ListParagraph"/>
         <w:numPr>
           <w:ilvl w:val="1"/>
           <w:numId w:val="1"/>
@@ -1829,7 +1880,7 @@
     </w:p>
     <w:p>
       <w:pPr>
-        <w:pStyle w:val="Paragraphedeliste"/>
+        <w:pStyle w:val="ListParagraph"/>
         <w:numPr>
           <w:ilvl w:val="1"/>
           <w:numId w:val="1"/>
@@ -1844,7 +1895,7 @@
     </w:p>
     <w:p>
       <w:pPr>
-        <w:pStyle w:val="Paragraphedeliste"/>
+        <w:pStyle w:val="ListParagraph"/>
         <w:numPr>
           <w:ilvl w:val="2"/>
           <w:numId w:val="1"/>
@@ -1859,7 +1910,7 @@
     </w:p>
     <w:p>
       <w:pPr>
-        <w:pStyle w:val="Paragraphedeliste"/>
+        <w:pStyle w:val="ListParagraph"/>
         <w:numPr>
           <w:ilvl w:val="2"/>
           <w:numId w:val="1"/>
@@ -1870,33 +1921,12 @@
       </w:pPr>
       <w:r>
         <w:lastRenderedPageBreak/>
-        <w:t xml:space="preserve">Diagramme de </w:t>
-      </w:r>
-      <w:proofErr w:type="gramStart"/>
-      <w:r>
-        <w:t>package(</w:t>
-      </w:r>
-      <w:proofErr w:type="spellStart"/>
-      <w:proofErr w:type="gramEnd"/>
-      <w:r>
-        <w:t>chelou</w:t>
-      </w:r>
-      <w:proofErr w:type="spellEnd"/>
-      <w:r>
-        <w:t xml:space="preserve"> à changer en </w:t>
-      </w:r>
-      <w:proofErr w:type="spellStart"/>
-      <w:r>
-        <w:t>sequence</w:t>
-      </w:r>
-      <w:proofErr w:type="spellEnd"/>
-      <w:r>
-        <w:t> ?)</w:t>
-      </w:r>
-    </w:p>
-    <w:p>
-      <w:pPr>
-        <w:pStyle w:val="Paragraphedeliste"/>
+        <w:t>Diagramme de package(chelou à changer en sequence ?)</w:t>
+      </w:r>
+    </w:p>
+    <w:p>
+      <w:pPr>
+        <w:pStyle w:val="ListParagraph"/>
         <w:numPr>
           <w:ilvl w:val="2"/>
           <w:numId w:val="1"/>
@@ -1924,7 +1954,7 @@
     </w:p>
     <w:p>
       <w:pPr>
-        <w:pStyle w:val="Paragraphedeliste"/>
+        <w:pStyle w:val="ListParagraph"/>
         <w:numPr>
           <w:ilvl w:val="0"/>
           <w:numId w:val="1"/>
@@ -1939,21 +1969,19 @@
     </w:p>
     <w:p>
       <w:pPr>
-        <w:pStyle w:val="Paragraphedeliste"/>
+        <w:pStyle w:val="ListParagraph"/>
         <w:tabs>
           <w:tab w:val="left" w:pos="1326"/>
         </w:tabs>
         <w:ind w:left="360"/>
       </w:pPr>
-      <w:proofErr w:type="spellStart"/>
       <w:r>
         <w:t>Inctroduction</w:t>
       </w:r>
-      <w:proofErr w:type="spellEnd"/>
-    </w:p>
-    <w:p>
-      <w:pPr>
-        <w:pStyle w:val="Paragraphedeliste"/>
+    </w:p>
+    <w:p>
+      <w:pPr>
+        <w:pStyle w:val="ListParagraph"/>
         <w:numPr>
           <w:ilvl w:val="1"/>
           <w:numId w:val="1"/>
@@ -1968,7 +1996,7 @@
     </w:p>
     <w:p>
       <w:pPr>
-        <w:pStyle w:val="Paragraphedeliste"/>
+        <w:pStyle w:val="ListParagraph"/>
         <w:numPr>
           <w:ilvl w:val="1"/>
           <w:numId w:val="1"/>
@@ -1983,7 +2011,7 @@
     </w:p>
     <w:p>
       <w:pPr>
-        <w:pStyle w:val="Paragraphedeliste"/>
+        <w:pStyle w:val="ListParagraph"/>
         <w:numPr>
           <w:ilvl w:val="2"/>
           <w:numId w:val="1"/>
@@ -1998,7 +2026,7 @@
     </w:p>
     <w:p>
       <w:pPr>
-        <w:pStyle w:val="Paragraphedeliste"/>
+        <w:pStyle w:val="ListParagraph"/>
         <w:numPr>
           <w:ilvl w:val="2"/>
           <w:numId w:val="1"/>
@@ -2008,20 +2036,12 @@
         </w:tabs>
       </w:pPr>
       <w:r>
-        <w:t xml:space="preserve">Diagramme de </w:t>
-      </w:r>
-      <w:proofErr w:type="spellStart"/>
-      <w:r>
-        <w:t>sequence</w:t>
-      </w:r>
-      <w:proofErr w:type="spellEnd"/>
-      <w:r>
-        <w:t xml:space="preserve"> système</w:t>
-      </w:r>
-    </w:p>
-    <w:p>
-      <w:pPr>
-        <w:pStyle w:val="Paragraphedeliste"/>
+        <w:t>Diagramme de sequence système</w:t>
+      </w:r>
+    </w:p>
+    <w:p>
+      <w:pPr>
+        <w:pStyle w:val="ListParagraph"/>
         <w:numPr>
           <w:ilvl w:val="2"/>
           <w:numId w:val="1"/>
@@ -2031,17 +2051,12 @@
         </w:tabs>
       </w:pPr>
       <w:r>
-        <w:t>Diagramme d’</w:t>
-      </w:r>
-      <w:proofErr w:type="spellStart"/>
-      <w:r>
-        <w:t>interation</w:t>
-      </w:r>
-      <w:proofErr w:type="spellEnd"/>
-    </w:p>
-    <w:p>
-      <w:pPr>
-        <w:pStyle w:val="Paragraphedeliste"/>
+        <w:t>Diagramme d’interation</w:t>
+      </w:r>
+    </w:p>
+    <w:p>
+      <w:pPr>
+        <w:pStyle w:val="ListParagraph"/>
         <w:numPr>
           <w:ilvl w:val="1"/>
           <w:numId w:val="1"/>
@@ -2050,23 +2065,13 @@
           <w:tab w:val="left" w:pos="1326"/>
         </w:tabs>
       </w:pPr>
-      <w:proofErr w:type="spellStart"/>
-      <w:r>
-        <w:t>Tast</w:t>
-      </w:r>
-      <w:proofErr w:type="spellEnd"/>
-      <w:r>
-        <w:t xml:space="preserve"> </w:t>
-      </w:r>
-      <w:proofErr w:type="spellStart"/>
-      <w:r>
-        <w:t>Board</w:t>
-      </w:r>
-      <w:proofErr w:type="spellEnd"/>
-    </w:p>
-    <w:p>
-      <w:pPr>
-        <w:pStyle w:val="Paragraphedeliste"/>
+      <w:r>
+        <w:t>Tast Board</w:t>
+      </w:r>
+    </w:p>
+    <w:p>
+      <w:pPr>
+        <w:pStyle w:val="ListParagraph"/>
         <w:numPr>
           <w:ilvl w:val="1"/>
           <w:numId w:val="1"/>
@@ -2075,26 +2080,16 @@
           <w:tab w:val="left" w:pos="1326"/>
         </w:tabs>
       </w:pPr>
-      <w:proofErr w:type="spellStart"/>
       <w:r>
         <w:t>Burn</w:t>
       </w:r>
       <w:r>
-        <w:t>Down</w:t>
-      </w:r>
-      <w:proofErr w:type="spellEnd"/>
-      <w:r>
-        <w:t xml:space="preserve"> </w:t>
-      </w:r>
-      <w:proofErr w:type="spellStart"/>
-      <w:r>
-        <w:t>Chart</w:t>
-      </w:r>
-      <w:proofErr w:type="spellEnd"/>
-    </w:p>
-    <w:p>
-      <w:pPr>
-        <w:pStyle w:val="Paragraphedeliste"/>
+        <w:t>Down Chart</w:t>
+      </w:r>
+    </w:p>
+    <w:p>
+      <w:pPr>
+        <w:pStyle w:val="ListParagraph"/>
         <w:numPr>
           <w:ilvl w:val="1"/>
           <w:numId w:val="1"/>
@@ -2103,11 +2098,9 @@
           <w:tab w:val="left" w:pos="1326"/>
         </w:tabs>
       </w:pPr>
-      <w:proofErr w:type="spellStart"/>
       <w:r>
         <w:t>Realisation</w:t>
       </w:r>
-      <w:proofErr w:type="spellEnd"/>
     </w:p>
     <w:p>
       <w:pPr>
@@ -2282,7 +2275,7 @@
     </w:p>
     <w:p>
       <w:pPr>
-        <w:pStyle w:val="Paragraphedeliste"/>
+        <w:pStyle w:val="ListParagraph"/>
         <w:numPr>
           <w:ilvl w:val="1"/>
           <w:numId w:val="2"/>
@@ -2685,8 +2678,6 @@
       <w:r>
         <w:t>L'informatique s'oriente depuis quelques années vers la micro-informatique individuelle. L'ordinateur individuel est utilisé par une seule personne à la fois qui décide seule de l'activité de la machine.</w:t>
       </w:r>
-      <w:bookmarkStart w:id="0" w:name="_GoBack"/>
-      <w:bookmarkEnd w:id="0"/>
     </w:p>
     <w:p>
       <w:pPr>
@@ -2706,7 +2697,7 @@
     <w:sectPr>
       <w:pgSz w:w="11906" w:h="16838"/>
       <w:pgMar w:top="1417" w:right="1417" w:bottom="1417" w:left="1417" w:header="708" w:footer="708" w:gutter="0"/>
-      <w:pgBorders w:offsetFrom="page">
+      <w:pgBorders w:display="firstPage" w:offsetFrom="page">
         <w:top w:val="twistedLines2" w:sz="18" w:space="24" w:color="auto"/>
         <w:left w:val="twistedLines2" w:sz="18" w:space="24" w:color="auto"/>
         <w:bottom w:val="twistedLines2" w:sz="18" w:space="24" w:color="auto"/>
@@ -2720,7 +2711,7 @@
 </file>
 
 <file path=word/endnotes.xml><?xml version="1.0" encoding="utf-8"?>
-<w:endnotes xmlns:wpc="http://schemas.microsoft.com/office/word/2010/wordprocessingCanvas" xmlns:mc="http://schemas.openxmlformats.org/markup-compatibility/2006" xmlns:o="urn:schemas-microsoft-com:office:office" xmlns:r="http://schemas.openxmlformats.org/officeDocument/2006/relationships" xmlns:m="http://schemas.openxmlformats.org/officeDocument/2006/math" xmlns:v="urn:schemas-microsoft-com:vml" xmlns:wp14="http://schemas.microsoft.com/office/word/2010/wordprocessingDrawing" xmlns:wp="http://schemas.openxmlformats.org/drawingml/2006/wordprocessingDrawing" xmlns:w10="urn:schemas-microsoft-com:office:word" xmlns:w="http://schemas.openxmlformats.org/wordprocessingml/2006/main" xmlns:w14="http://schemas.microsoft.com/office/word/2010/wordml" xmlns:w15="http://schemas.microsoft.com/office/word/2012/wordml" xmlns:wpg="http://schemas.microsoft.com/office/word/2010/wordprocessingGroup" xmlns:wpi="http://schemas.microsoft.com/office/word/2010/wordprocessingInk" xmlns:wne="http://schemas.microsoft.com/office/word/2006/wordml" xmlns:wps="http://schemas.microsoft.com/office/word/2010/wordprocessingShape" mc:Ignorable="w14 w15 wp14">
+<w:endnotes xmlns:wpc="http://schemas.microsoft.com/office/word/2010/wordprocessingCanvas" xmlns:cx="http://schemas.microsoft.com/office/drawing/2014/chartex" xmlns:cx1="http://schemas.microsoft.com/office/drawing/2015/9/8/chartex" xmlns:mc="http://schemas.openxmlformats.org/markup-compatibility/2006" xmlns:o="urn:schemas-microsoft-com:office:office" xmlns:r="http://schemas.openxmlformats.org/officeDocument/2006/relationships" xmlns:m="http://schemas.openxmlformats.org/officeDocument/2006/math" xmlns:v="urn:schemas-microsoft-com:vml" xmlns:wp14="http://schemas.microsoft.com/office/word/2010/wordprocessingDrawing" xmlns:wp="http://schemas.openxmlformats.org/drawingml/2006/wordprocessingDrawing" xmlns:w10="urn:schemas-microsoft-com:office:word" xmlns:w="http://schemas.openxmlformats.org/wordprocessingml/2006/main" xmlns:w14="http://schemas.microsoft.com/office/word/2010/wordml" xmlns:w15="http://schemas.microsoft.com/office/word/2012/wordml" xmlns:w16se="http://schemas.microsoft.com/office/word/2015/wordml/symex" xmlns:wpg="http://schemas.microsoft.com/office/word/2010/wordprocessingGroup" xmlns:wpi="http://schemas.microsoft.com/office/word/2010/wordprocessingInk" xmlns:wne="http://schemas.microsoft.com/office/word/2006/wordml" xmlns:wps="http://schemas.microsoft.com/office/word/2010/wordprocessingShape" mc:Ignorable="w14 w15 w16se wp14">
   <w:endnote w:type="separator" w:id="-1">
     <w:p>
       <w:pPr>
@@ -2745,7 +2736,7 @@
 </file>
 
 <file path=word/footnotes.xml><?xml version="1.0" encoding="utf-8"?>
-<w:footnotes xmlns:wpc="http://schemas.microsoft.com/office/word/2010/wordprocessingCanvas" xmlns:mc="http://schemas.openxmlformats.org/markup-compatibility/2006" xmlns:o="urn:schemas-microsoft-com:office:office" xmlns:r="http://schemas.openxmlformats.org/officeDocument/2006/relationships" xmlns:m="http://schemas.openxmlformats.org/officeDocument/2006/math" xmlns:v="urn:schemas-microsoft-com:vml" xmlns:wp14="http://schemas.microsoft.com/office/word/2010/wordprocessingDrawing" xmlns:wp="http://schemas.openxmlformats.org/drawingml/2006/wordprocessingDrawing" xmlns:w10="urn:schemas-microsoft-com:office:word" xmlns:w="http://schemas.openxmlformats.org/wordprocessingml/2006/main" xmlns:w14="http://schemas.microsoft.com/office/word/2010/wordml" xmlns:w15="http://schemas.microsoft.com/office/word/2012/wordml" xmlns:wpg="http://schemas.microsoft.com/office/word/2010/wordprocessingGroup" xmlns:wpi="http://schemas.microsoft.com/office/word/2010/wordprocessingInk" xmlns:wne="http://schemas.microsoft.com/office/word/2006/wordml" xmlns:wps="http://schemas.microsoft.com/office/word/2010/wordprocessingShape" mc:Ignorable="w14 w15 wp14">
+<w:footnotes xmlns:wpc="http://schemas.microsoft.com/office/word/2010/wordprocessingCanvas" xmlns:cx="http://schemas.microsoft.com/office/drawing/2014/chartex" xmlns:cx1="http://schemas.microsoft.com/office/drawing/2015/9/8/chartex" xmlns:mc="http://schemas.openxmlformats.org/markup-compatibility/2006" xmlns:o="urn:schemas-microsoft-com:office:office" xmlns:r="http://schemas.openxmlformats.org/officeDocument/2006/relationships" xmlns:m="http://schemas.openxmlformats.org/officeDocument/2006/math" xmlns:v="urn:schemas-microsoft-com:vml" xmlns:wp14="http://schemas.microsoft.com/office/word/2010/wordprocessingDrawing" xmlns:wp="http://schemas.openxmlformats.org/drawingml/2006/wordprocessingDrawing" xmlns:w10="urn:schemas-microsoft-com:office:word" xmlns:w="http://schemas.openxmlformats.org/wordprocessingml/2006/main" xmlns:w14="http://schemas.microsoft.com/office/word/2010/wordml" xmlns:w15="http://schemas.microsoft.com/office/word/2012/wordml" xmlns:w16se="http://schemas.microsoft.com/office/word/2015/wordml/symex" xmlns:wpg="http://schemas.microsoft.com/office/word/2010/wordprocessingGroup" xmlns:wpi="http://schemas.microsoft.com/office/word/2010/wordprocessingInk" xmlns:wne="http://schemas.microsoft.com/office/word/2006/wordml" xmlns:wps="http://schemas.microsoft.com/office/word/2010/wordprocessingShape" mc:Ignorable="w14 w15 w16se wp14">
   <w:footnote w:type="separator" w:id="-1">
     <w:p>
       <w:pPr>
@@ -2770,8 +2761,8 @@
 </file>
 
 <file path=word/numbering.xml><?xml version="1.0" encoding="utf-8"?>
-<w:numbering xmlns:wpc="http://schemas.microsoft.com/office/word/2010/wordprocessingCanvas" xmlns:mc="http://schemas.openxmlformats.org/markup-compatibility/2006" xmlns:o="urn:schemas-microsoft-com:office:office" xmlns:r="http://schemas.openxmlformats.org/officeDocument/2006/relationships" xmlns:m="http://schemas.openxmlformats.org/officeDocument/2006/math" xmlns:v="urn:schemas-microsoft-com:vml" xmlns:wp14="http://schemas.microsoft.com/office/word/2010/wordprocessingDrawing" xmlns:wp="http://schemas.openxmlformats.org/drawingml/2006/wordprocessingDrawing" xmlns:w10="urn:schemas-microsoft-com:office:word" xmlns:w="http://schemas.openxmlformats.org/wordprocessingml/2006/main" xmlns:w14="http://schemas.microsoft.com/office/word/2010/wordml" xmlns:w15="http://schemas.microsoft.com/office/word/2012/wordml" xmlns:wpg="http://schemas.microsoft.com/office/word/2010/wordprocessingGroup" xmlns:wpi="http://schemas.microsoft.com/office/word/2010/wordprocessingInk" xmlns:wne="http://schemas.microsoft.com/office/word/2006/wordml" xmlns:wps="http://schemas.microsoft.com/office/word/2010/wordprocessingShape" mc:Ignorable="w14 w15 wp14">
-  <w:abstractNum w:abstractNumId="0">
+<w:numbering xmlns:wpc="http://schemas.microsoft.com/office/word/2010/wordprocessingCanvas" xmlns:cx="http://schemas.microsoft.com/office/drawing/2014/chartex" xmlns:cx1="http://schemas.microsoft.com/office/drawing/2015/9/8/chartex" xmlns:mc="http://schemas.openxmlformats.org/markup-compatibility/2006" xmlns:o="urn:schemas-microsoft-com:office:office" xmlns:r="http://schemas.openxmlformats.org/officeDocument/2006/relationships" xmlns:m="http://schemas.openxmlformats.org/officeDocument/2006/math" xmlns:v="urn:schemas-microsoft-com:vml" xmlns:wp14="http://schemas.microsoft.com/office/word/2010/wordprocessingDrawing" xmlns:wp="http://schemas.openxmlformats.org/drawingml/2006/wordprocessingDrawing" xmlns:w10="urn:schemas-microsoft-com:office:word" xmlns:w="http://schemas.openxmlformats.org/wordprocessingml/2006/main" xmlns:w14="http://schemas.microsoft.com/office/word/2010/wordml" xmlns:w15="http://schemas.microsoft.com/office/word/2012/wordml" xmlns:w16se="http://schemas.microsoft.com/office/word/2015/wordml/symex" xmlns:wpg="http://schemas.microsoft.com/office/word/2010/wordprocessingGroup" xmlns:wpi="http://schemas.microsoft.com/office/word/2010/wordprocessingInk" xmlns:wne="http://schemas.microsoft.com/office/word/2006/wordml" xmlns:wps="http://schemas.microsoft.com/office/word/2010/wordprocessingShape" mc:Ignorable="w14 w15 w16se wp14">
+  <w:abstractNum w:abstractNumId="0" w15:restartNumberingAfterBreak="0">
     <w:nsid w:val="2A5A70D0"/>
     <w:multiLevelType w:val="multilevel"/>
     <w:tmpl w:val="64686DFE"/>
@@ -2884,7 +2875,7 @@
       </w:rPr>
     </w:lvl>
   </w:abstractNum>
-  <w:abstractNum w:abstractNumId="1">
+  <w:abstractNum w:abstractNumId="1" w15:restartNumberingAfterBreak="0">
     <w:nsid w:val="2A8971CE"/>
     <w:multiLevelType w:val="multilevel"/>
     <w:tmpl w:val="99282AFA"/>
@@ -3007,7 +2998,7 @@
 </file>
 
 <file path=word/styles.xml><?xml version="1.0" encoding="utf-8"?>
-<w:styles xmlns:mc="http://schemas.openxmlformats.org/markup-compatibility/2006" xmlns:r="http://schemas.openxmlformats.org/officeDocument/2006/relationships" xmlns:w="http://schemas.openxmlformats.org/wordprocessingml/2006/main" xmlns:w14="http://schemas.microsoft.com/office/word/2010/wordml" xmlns:w15="http://schemas.microsoft.com/office/word/2012/wordml" mc:Ignorable="w14 w15">
+<w:styles xmlns:mc="http://schemas.openxmlformats.org/markup-compatibility/2006" xmlns:r="http://schemas.openxmlformats.org/officeDocument/2006/relationships" xmlns:w="http://schemas.openxmlformats.org/wordprocessingml/2006/main" xmlns:w14="http://schemas.microsoft.com/office/word/2010/wordml" xmlns:w15="http://schemas.microsoft.com/office/word/2012/wordml" xmlns:w16se="http://schemas.microsoft.com/office/word/2015/wordml/symex" mc:Ignorable="w14 w15 w16se">
   <w:docDefaults>
     <w:rPrDefault>
       <w:rPr>
@@ -3401,11 +3392,11 @@
     <w:qFormat/>
     <w:rsid w:val="00224F46"/>
   </w:style>
-  <w:style w:type="paragraph" w:styleId="Titre6">
+  <w:style w:type="paragraph" w:styleId="Heading6">
     <w:name w:val="heading 6"/>
     <w:basedOn w:val="Normal"/>
     <w:next w:val="Normal"/>
-    <w:link w:val="Titre6Car"/>
+    <w:link w:val="Heading6Char"/>
     <w:qFormat/>
     <w:rsid w:val="00BB1544"/>
     <w:pPr>
@@ -3421,13 +3412,12 @@
       <w:lang w:eastAsia="fr-FR"/>
     </w:rPr>
   </w:style>
-  <w:style w:type="character" w:default="1" w:styleId="Policepardfaut">
+  <w:style w:type="character" w:default="1" w:styleId="DefaultParagraphFont">
     <w:name w:val="Default Paragraph Font"/>
     <w:uiPriority w:val="1"/>
-    <w:semiHidden/>
     <w:unhideWhenUsed/>
   </w:style>
-  <w:style w:type="table" w:default="1" w:styleId="TableauNormal">
+  <w:style w:type="table" w:default="1" w:styleId="TableNormal">
     <w:name w:val="Normal Table"/>
     <w:uiPriority w:val="99"/>
     <w:semiHidden/>
@@ -3442,16 +3432,16 @@
       </w:tblCellMar>
     </w:tblPr>
   </w:style>
-  <w:style w:type="numbering" w:default="1" w:styleId="Aucuneliste">
+  <w:style w:type="numbering" w:default="1" w:styleId="NoList">
     <w:name w:val="No List"/>
     <w:uiPriority w:val="99"/>
     <w:semiHidden/>
     <w:unhideWhenUsed/>
   </w:style>
-  <w:style w:type="paragraph" w:styleId="Textedebulles">
+  <w:style w:type="paragraph" w:styleId="BalloonText">
     <w:name w:val="Balloon Text"/>
     <w:basedOn w:val="Normal"/>
-    <w:link w:val="TextedebullesCar"/>
+    <w:link w:val="BalloonTextChar"/>
     <w:uiPriority w:val="99"/>
     <w:semiHidden/>
     <w:unhideWhenUsed/>
@@ -3465,10 +3455,10 @@
       <w:szCs w:val="16"/>
     </w:rPr>
   </w:style>
-  <w:style w:type="character" w:customStyle="1" w:styleId="TextedebullesCar">
-    <w:name w:val="Texte de bulles Car"/>
-    <w:basedOn w:val="Policepardfaut"/>
-    <w:link w:val="Textedebulles"/>
+  <w:style w:type="character" w:customStyle="1" w:styleId="BalloonTextChar">
+    <w:name w:val="Balloon Text Char"/>
+    <w:basedOn w:val="DefaultParagraphFont"/>
+    <w:link w:val="BalloonText"/>
     <w:uiPriority w:val="99"/>
     <w:semiHidden/>
     <w:rsid w:val="00BB1544"/>
@@ -3478,10 +3468,10 @@
       <w:szCs w:val="16"/>
     </w:rPr>
   </w:style>
-  <w:style w:type="character" w:customStyle="1" w:styleId="Titre6Car">
-    <w:name w:val="Titre 6 Car"/>
-    <w:basedOn w:val="Policepardfaut"/>
-    <w:link w:val="Titre6"/>
+  <w:style w:type="character" w:customStyle="1" w:styleId="Heading6Char">
+    <w:name w:val="Heading 6 Char"/>
+    <w:basedOn w:val="DefaultParagraphFont"/>
+    <w:link w:val="Heading6"/>
     <w:rsid w:val="00BB1544"/>
     <w:rPr>
       <w:rFonts w:ascii="Haettenschweiler" w:eastAsia="Times New Roman" w:hAnsi="Haettenschweiler" w:cs="Times New Roman"/>
@@ -3490,10 +3480,10 @@
       <w:lang w:eastAsia="fr-FR"/>
     </w:rPr>
   </w:style>
-  <w:style w:type="paragraph" w:styleId="En-tte">
+  <w:style w:type="paragraph" w:styleId="Header">
     <w:name w:val="header"/>
     <w:basedOn w:val="Normal"/>
-    <w:link w:val="En-tteCar"/>
+    <w:link w:val="HeaderChar"/>
     <w:uiPriority w:val="99"/>
     <w:unhideWhenUsed/>
     <w:rsid w:val="00BB574A"/>
@@ -3505,17 +3495,17 @@
       <w:spacing w:after="0" w:line="240" w:lineRule="auto"/>
     </w:pPr>
   </w:style>
-  <w:style w:type="character" w:customStyle="1" w:styleId="En-tteCar">
-    <w:name w:val="En-tête Car"/>
-    <w:basedOn w:val="Policepardfaut"/>
-    <w:link w:val="En-tte"/>
+  <w:style w:type="character" w:customStyle="1" w:styleId="HeaderChar">
+    <w:name w:val="Header Char"/>
+    <w:basedOn w:val="DefaultParagraphFont"/>
+    <w:link w:val="Header"/>
     <w:uiPriority w:val="99"/>
     <w:rsid w:val="00BB574A"/>
   </w:style>
-  <w:style w:type="paragraph" w:styleId="Pieddepage">
+  <w:style w:type="paragraph" w:styleId="Footer">
     <w:name w:val="footer"/>
     <w:basedOn w:val="Normal"/>
-    <w:link w:val="PieddepageCar"/>
+    <w:link w:val="FooterChar"/>
     <w:uiPriority w:val="99"/>
     <w:unhideWhenUsed/>
     <w:rsid w:val="00BB574A"/>
@@ -3527,10 +3517,10 @@
       <w:spacing w:after="0" w:line="240" w:lineRule="auto"/>
     </w:pPr>
   </w:style>
-  <w:style w:type="character" w:customStyle="1" w:styleId="PieddepageCar">
-    <w:name w:val="Pied de page Car"/>
-    <w:basedOn w:val="Policepardfaut"/>
-    <w:link w:val="Pieddepage"/>
+  <w:style w:type="character" w:customStyle="1" w:styleId="FooterChar">
+    <w:name w:val="Footer Char"/>
+    <w:basedOn w:val="DefaultParagraphFont"/>
+    <w:link w:val="Footer"/>
     <w:uiPriority w:val="99"/>
     <w:rsid w:val="00BB574A"/>
   </w:style>
@@ -3552,7 +3542,7 @@
       <w:lang w:eastAsia="fr-FR"/>
     </w:rPr>
   </w:style>
-  <w:style w:type="paragraph" w:styleId="Paragraphedeliste">
+  <w:style w:type="paragraph" w:styleId="ListParagraph">
     <w:name w:val="List Paragraph"/>
     <w:basedOn w:val="Normal"/>
     <w:uiPriority w:val="34"/>

</xml_diff>

<commit_message>
remerciement, conclusion générale et résumé/ abstract
</commit_message>
<xml_diff>
--- a/Page-de-garde-PFA.docx
+++ b/Page-de-garde-PFA.docx
@@ -715,9 +715,10 @@
     </w:p>
     <w:p>
       <w:pPr>
-        <w:tabs>
-          <w:tab w:val="left" w:pos="1326"/>
-        </w:tabs>
+        <w:pStyle w:val="Sansinterligne"/>
+        <w:rPr>
+          <w:rFonts w:asciiTheme="majorBidi" w:hAnsiTheme="majorBidi" w:cstheme="majorBidi"/>
+        </w:rPr>
       </w:pPr>
       <w:r>
         <w:tab/>
@@ -730,6 +731,11 @@
       </w:r>
       <w:r>
         <w:tab/>
+      </w:r>
+      <w:r>
+        <w:rPr>
+          <w:rFonts w:asciiTheme="majorBidi" w:hAnsiTheme="majorBidi" w:cstheme="majorBidi"/>
+        </w:rPr>
         <w:t>Remerciements</w:t>
       </w:r>
     </w:p>
@@ -742,10 +748,493 @@
     </w:p>
     <w:p>
       <w:pPr>
-        <w:tabs>
-          <w:tab w:val="left" w:pos="1326"/>
-        </w:tabs>
-      </w:pPr>
+        <w:jc w:val="center"/>
+        <w:rPr>
+          <w:rStyle w:val="1Car"/>
+          <w:rFonts w:cstheme="majorBidi"/>
+          <w:color w:val="000000"/>
+          <w:sz w:val="28"/>
+          <w:szCs w:val="36"/>
+          <w:bdr w:val="none" w:sz="0" w:space="0" w:color="auto" w:frame="1"/>
+          <w:shd w:val="clear" w:color="auto" w:fill="FFFFFF"/>
+        </w:rPr>
+      </w:pPr>
+      <w:r>
+        <w:rPr>
+          <w:rFonts w:cstheme="majorBidi"/>
+          <w:sz w:val="28"/>
+          <w:szCs w:val="36"/>
+        </w:rPr>
+        <w:t xml:space="preserve">En </w:t>
+      </w:r>
+      <w:r>
+        <w:rPr>
+          <w:rFonts w:cstheme="majorBidi"/>
+          <w:sz w:val="28"/>
+          <w:szCs w:val="36"/>
+        </w:rPr>
+        <w:t>introduction à ce modeste travail</w:t>
+      </w:r>
+      <w:r>
+        <w:rPr>
+          <w:rFonts w:cstheme="majorBidi"/>
+          <w:sz w:val="28"/>
+          <w:szCs w:val="36"/>
+        </w:rPr>
+        <w:t xml:space="preserve">, nous tenons à </w:t>
+      </w:r>
+      <w:r>
+        <w:rPr>
+          <w:rStyle w:val="1Car"/>
+          <w:rFonts w:cstheme="majorBidi"/>
+          <w:color w:val="000000"/>
+          <w:sz w:val="28"/>
+          <w:szCs w:val="36"/>
+          <w:bdr w:val="none" w:sz="0" w:space="0" w:color="auto" w:frame="1"/>
+          <w:shd w:val="clear" w:color="auto" w:fill="FFFFFF"/>
+        </w:rPr>
+        <w:t xml:space="preserve">louer Dieu </w:t>
+      </w:r>
+      <w:r>
+        <w:rPr>
+          <w:rFonts w:cstheme="majorBidi"/>
+          <w:color w:val="000000"/>
+          <w:sz w:val="28"/>
+          <w:szCs w:val="36"/>
+        </w:rPr>
+        <w:t>le tout puissant et miséricordieux</w:t>
+      </w:r>
+      <w:r>
+        <w:rPr>
+          <w:rStyle w:val="1Car"/>
+          <w:rFonts w:cstheme="majorBidi"/>
+          <w:color w:val="000000"/>
+          <w:sz w:val="28"/>
+          <w:szCs w:val="36"/>
+          <w:bdr w:val="none" w:sz="0" w:space="0" w:color="auto" w:frame="1"/>
+          <w:shd w:val="clear" w:color="auto" w:fill="FFFFFF"/>
+        </w:rPr>
+        <w:t>, qui nous a donné le courage et la patience d’accomplir nos études</w:t>
+      </w:r>
+      <w:r>
+        <w:rPr>
+          <w:rStyle w:val="1Car"/>
+          <w:rFonts w:cstheme="majorBidi"/>
+          <w:color w:val="000000"/>
+          <w:sz w:val="28"/>
+          <w:szCs w:val="36"/>
+          <w:bdr w:val="none" w:sz="0" w:space="0" w:color="auto" w:frame="1"/>
+          <w:shd w:val="clear" w:color="auto" w:fill="FFFFFF"/>
+        </w:rPr>
+        <w:t xml:space="preserve"> et de mener à bien ce travail.</w:t>
+      </w:r>
+    </w:p>
+    <w:p>
+      <w:pPr>
+        <w:jc w:val="center"/>
+        <w:rPr>
+          <w:rFonts w:ascii="Times New Roman" w:hAnsi="Times New Roman" w:cs="Times New Roman"/>
+          <w:color w:val="000000"/>
+          <w:sz w:val="28"/>
+          <w:szCs w:val="28"/>
+        </w:rPr>
+      </w:pPr>
+      <w:r>
+        <w:rPr>
+          <w:rFonts w:ascii="Times New Roman" w:hAnsi="Times New Roman" w:cs="Times New Roman"/>
+          <w:sz w:val="28"/>
+          <w:szCs w:val="28"/>
+        </w:rPr>
+        <w:t xml:space="preserve">Une pensée à un grand nombre de personnes </w:t>
+      </w:r>
+      <w:r>
+        <w:rPr>
+          <w:rFonts w:ascii="Times New Roman" w:hAnsi="Times New Roman" w:cs="Times New Roman"/>
+          <w:sz w:val="28"/>
+          <w:szCs w:val="28"/>
+        </w:rPr>
+        <w:t xml:space="preserve">très compétentes </w:t>
+      </w:r>
+      <w:r>
+        <w:rPr>
+          <w:rFonts w:ascii="Times New Roman" w:hAnsi="Times New Roman" w:cs="Times New Roman"/>
+          <w:sz w:val="28"/>
+          <w:szCs w:val="28"/>
+        </w:rPr>
+        <w:t xml:space="preserve">sans qui </w:t>
+      </w:r>
+      <w:r>
+        <w:rPr>
+          <w:rFonts w:ascii="Times New Roman" w:hAnsi="Times New Roman" w:cs="Times New Roman"/>
+          <w:color w:val="000000"/>
+          <w:sz w:val="28"/>
+          <w:szCs w:val="28"/>
+        </w:rPr>
+        <w:t>c</w:t>
+      </w:r>
+      <w:r>
+        <w:rPr>
+          <w:rFonts w:ascii="Times New Roman" w:hAnsi="Times New Roman" w:cs="Times New Roman"/>
+          <w:color w:val="000000"/>
+          <w:sz w:val="28"/>
+          <w:szCs w:val="28"/>
+        </w:rPr>
+        <w:t>e travail n’aurait pas été possible. Nous tenons ici à les remercier</w:t>
+      </w:r>
+      <w:r>
+        <w:rPr>
+          <w:rFonts w:ascii="Times New Roman" w:hAnsi="Times New Roman" w:cs="Times New Roman"/>
+          <w:sz w:val="28"/>
+          <w:szCs w:val="28"/>
+        </w:rPr>
+        <w:t xml:space="preserve"> pour leur disponibilité, leur écoute et leurs conseils avisés.</w:t>
+      </w:r>
+    </w:p>
+    <w:p>
+      <w:pPr>
+        <w:jc w:val="center"/>
+        <w:rPr>
+          <w:rFonts w:ascii="Times New Roman" w:hAnsi="Times New Roman" w:cs="Times New Roman"/>
+          <w:b/>
+          <w:bCs/>
+          <w:color w:val="000000"/>
+          <w:sz w:val="28"/>
+          <w:szCs w:val="28"/>
+        </w:rPr>
+      </w:pPr>
+      <w:r>
+        <w:rPr>
+          <w:rFonts w:ascii="Times New Roman" w:hAnsi="Times New Roman" w:cs="Times New Roman"/>
+          <w:sz w:val="28"/>
+          <w:szCs w:val="28"/>
+        </w:rPr>
+        <w:t>Nous</w:t>
+      </w:r>
+      <w:r>
+        <w:rPr>
+          <w:rFonts w:ascii="Times New Roman" w:hAnsi="Times New Roman" w:cs="Times New Roman"/>
+          <w:sz w:val="28"/>
+          <w:szCs w:val="28"/>
+        </w:rPr>
+        <w:t xml:space="preserve"> tenons à remercier vivement no</w:t>
+      </w:r>
+      <w:r>
+        <w:rPr>
+          <w:rFonts w:ascii="Times New Roman" w:hAnsi="Times New Roman" w:cs="Times New Roman"/>
+          <w:sz w:val="28"/>
+          <w:szCs w:val="28"/>
+        </w:rPr>
+        <w:t>tre encadrant</w:t>
+      </w:r>
+      <w:r>
+        <w:rPr>
+          <w:rFonts w:ascii="Times New Roman" w:hAnsi="Times New Roman" w:cs="Times New Roman"/>
+          <w:sz w:val="28"/>
+          <w:szCs w:val="28"/>
+        </w:rPr>
+        <w:t xml:space="preserve"> de </w:t>
+      </w:r>
+      <w:r>
+        <w:rPr>
+          <w:rFonts w:ascii="Times New Roman" w:hAnsi="Times New Roman" w:cs="Times New Roman"/>
+          <w:sz w:val="28"/>
+          <w:szCs w:val="28"/>
+        </w:rPr>
+        <w:t>PFA</w:t>
+      </w:r>
+      <w:r>
+        <w:rPr>
+          <w:rFonts w:ascii="Times New Roman" w:hAnsi="Times New Roman" w:cs="Times New Roman"/>
+          <w:b/>
+          <w:bCs/>
+          <w:color w:val="000000"/>
+          <w:sz w:val="28"/>
+          <w:szCs w:val="28"/>
+        </w:rPr>
+        <w:t> :</w:t>
+      </w:r>
+    </w:p>
+    <w:p>
+      <w:pPr>
+        <w:jc w:val="center"/>
+        <w:rPr>
+          <w:rFonts w:ascii="Times New Roman" w:hAnsi="Times New Roman" w:cs="Times New Roman"/>
+          <w:b/>
+          <w:bCs/>
+          <w:color w:val="000000"/>
+          <w:sz w:val="40"/>
+          <w:szCs w:val="40"/>
+        </w:rPr>
+      </w:pPr>
+      <w:r>
+        <w:rPr>
+          <w:rFonts w:ascii="Times New Roman" w:hAnsi="Times New Roman" w:cs="Times New Roman"/>
+          <w:b/>
+          <w:bCs/>
+          <w:color w:val="000000"/>
+          <w:sz w:val="40"/>
+          <w:szCs w:val="40"/>
+        </w:rPr>
+        <w:t>M</w:t>
+      </w:r>
+      <w:r>
+        <w:rPr>
+          <w:rFonts w:ascii="Times New Roman" w:hAnsi="Times New Roman" w:cs="Times New Roman"/>
+          <w:b/>
+          <w:bCs/>
+          <w:color w:val="000000"/>
+          <w:sz w:val="40"/>
+          <w:szCs w:val="40"/>
+        </w:rPr>
+        <w:t>r</w:t>
+      </w:r>
+      <w:r>
+        <w:rPr>
+          <w:rFonts w:ascii="Times New Roman" w:hAnsi="Times New Roman" w:cs="Times New Roman"/>
+          <w:b/>
+          <w:bCs/>
+          <w:color w:val="000000"/>
+          <w:sz w:val="40"/>
+          <w:szCs w:val="40"/>
+        </w:rPr>
+        <w:t xml:space="preserve"> </w:t>
+      </w:r>
+      <w:r>
+        <w:rPr>
+          <w:rFonts w:ascii="Times New Roman" w:hAnsi="Times New Roman" w:cs="Times New Roman"/>
+          <w:b/>
+          <w:bCs/>
+          <w:color w:val="000000"/>
+          <w:sz w:val="40"/>
+          <w:szCs w:val="40"/>
+        </w:rPr>
+        <w:t>Wael</w:t>
+      </w:r>
+      <w:r>
+        <w:rPr>
+          <w:rFonts w:ascii="Times New Roman" w:hAnsi="Times New Roman" w:cs="Times New Roman"/>
+          <w:b/>
+          <w:bCs/>
+          <w:color w:val="000000"/>
+          <w:sz w:val="40"/>
+          <w:szCs w:val="40"/>
+        </w:rPr>
+        <w:t xml:space="preserve"> </w:t>
+      </w:r>
+      <w:r>
+        <w:rPr>
+          <w:rFonts w:ascii="Times New Roman" w:hAnsi="Times New Roman" w:cs="Times New Roman"/>
+          <w:b/>
+          <w:bCs/>
+          <w:color w:val="000000"/>
+          <w:sz w:val="40"/>
+          <w:szCs w:val="40"/>
+        </w:rPr>
+        <w:t>SAKHRI</w:t>
+      </w:r>
+    </w:p>
+    <w:p>
+      <w:pPr>
+        <w:jc w:val="center"/>
+        <w:rPr>
+          <w:rStyle w:val="1Car"/>
+          <w:b/>
+          <w:bCs/>
+          <w:color w:val="000000"/>
+          <w:bdr w:val="none" w:sz="0" w:space="0" w:color="auto" w:frame="1"/>
+          <w:shd w:val="clear" w:color="auto" w:fill="FFFFFF"/>
+        </w:rPr>
+      </w:pPr>
+      <w:r>
+        <w:rPr>
+          <w:rStyle w:val="1Car"/>
+          <w:b/>
+          <w:bCs/>
+          <w:color w:val="000000"/>
+          <w:bdr w:val="none" w:sz="0" w:space="0" w:color="auto" w:frame="1"/>
+          <w:shd w:val="clear" w:color="auto" w:fill="FFFFFF"/>
+        </w:rPr>
+        <w:t xml:space="preserve">Ecole </w:t>
+      </w:r>
+      <w:r>
+        <w:rPr>
+          <w:rStyle w:val="1Car"/>
+          <w:b/>
+          <w:bCs/>
+          <w:color w:val="000000"/>
+          <w:bdr w:val="none" w:sz="0" w:space="0" w:color="auto" w:frame="1"/>
+          <w:shd w:val="clear" w:color="auto" w:fill="FFFFFF"/>
+        </w:rPr>
+        <w:t>Pluridisciplinaire Internationale</w:t>
+      </w:r>
+    </w:p>
+    <w:p>
+      <w:pPr>
+        <w:jc w:val="center"/>
+        <w:rPr>
+          <w:rStyle w:val="1Car"/>
+          <w:b/>
+          <w:bCs/>
+          <w:color w:val="000000"/>
+          <w:bdr w:val="none" w:sz="0" w:space="0" w:color="auto" w:frame="1"/>
+          <w:shd w:val="clear" w:color="auto" w:fill="FFFFFF"/>
+        </w:rPr>
+      </w:pPr>
+    </w:p>
+    <w:p>
+      <w:pPr>
+        <w:jc w:val="center"/>
+        <w:rPr>
+          <w:rFonts w:ascii="Times New Roman" w:hAnsi="Times New Roman" w:cs="Times New Roman"/>
+          <w:sz w:val="28"/>
+          <w:szCs w:val="28"/>
+        </w:rPr>
+      </w:pPr>
+      <w:r>
+        <w:rPr>
+          <w:rFonts w:ascii="Times New Roman" w:hAnsi="Times New Roman" w:cs="Times New Roman"/>
+          <w:sz w:val="28"/>
+          <w:szCs w:val="28"/>
+        </w:rPr>
+        <w:t xml:space="preserve">Qui </w:t>
+      </w:r>
+      <w:r>
+        <w:rPr>
+          <w:rFonts w:ascii="Times New Roman" w:hAnsi="Times New Roman" w:cs="Times New Roman"/>
+          <w:sz w:val="28"/>
+          <w:szCs w:val="28"/>
+        </w:rPr>
+        <w:t>a</w:t>
+      </w:r>
+      <w:r>
+        <w:rPr>
+          <w:rFonts w:ascii="Times New Roman" w:hAnsi="Times New Roman" w:cs="Times New Roman"/>
+          <w:sz w:val="28"/>
+          <w:szCs w:val="28"/>
+        </w:rPr>
+        <w:t xml:space="preserve"> su nous orienter dans un apprentissage continu, progressif et cohérant. Ainsi, il </w:t>
+      </w:r>
+      <w:r>
+        <w:rPr>
+          <w:rFonts w:ascii="Times New Roman" w:hAnsi="Times New Roman" w:cs="Times New Roman"/>
+          <w:sz w:val="28"/>
+          <w:szCs w:val="28"/>
+        </w:rPr>
+        <w:t>nous a</w:t>
+      </w:r>
+      <w:r>
+        <w:rPr>
+          <w:rFonts w:ascii="Times New Roman" w:hAnsi="Times New Roman" w:cs="Times New Roman"/>
+          <w:sz w:val="28"/>
+          <w:szCs w:val="28"/>
+        </w:rPr>
+        <w:t xml:space="preserve"> permis de découvrir la maîtrise d’ouvrage et l’organisation d’un très grand chantier qui fut pour </w:t>
+      </w:r>
+      <w:r>
+        <w:rPr>
+          <w:rFonts w:ascii="Times New Roman" w:hAnsi="Times New Roman" w:cs="Times New Roman"/>
+          <w:sz w:val="28"/>
+          <w:szCs w:val="28"/>
+        </w:rPr>
+        <w:t>nous</w:t>
+      </w:r>
+      <w:r>
+        <w:rPr>
+          <w:rFonts w:ascii="Times New Roman" w:hAnsi="Times New Roman" w:cs="Times New Roman"/>
+          <w:sz w:val="28"/>
+          <w:szCs w:val="28"/>
+        </w:rPr>
+        <w:t xml:space="preserve"> une expérience passionnante.</w:t>
+      </w:r>
+    </w:p>
+    <w:p>
+      <w:pPr>
+        <w:jc w:val="center"/>
+        <w:rPr>
+          <w:rFonts w:ascii="Times New Roman" w:hAnsi="Times New Roman" w:cs="Times New Roman"/>
+          <w:sz w:val="28"/>
+          <w:szCs w:val="28"/>
+        </w:rPr>
+      </w:pPr>
+    </w:p>
+    <w:p>
+      <w:pPr>
+        <w:jc w:val="center"/>
+        <w:rPr>
+          <w:rFonts w:cstheme="majorBidi"/>
+          <w:szCs w:val="28"/>
+        </w:rPr>
+      </w:pPr>
+      <w:r>
+        <w:rPr>
+          <w:rFonts w:cstheme="majorBidi"/>
+          <w:sz w:val="28"/>
+          <w:szCs w:val="36"/>
+        </w:rPr>
+        <w:t>Nos vifs remerciements aux</w:t>
+      </w:r>
+      <w:r>
+        <w:rPr>
+          <w:rFonts w:cstheme="majorBidi"/>
+          <w:sz w:val="28"/>
+          <w:szCs w:val="36"/>
+        </w:rPr>
+        <w:t xml:space="preserve"> </w:t>
+      </w:r>
+      <w:r>
+        <w:rPr>
+          <w:rFonts w:ascii="Times New Roman" w:hAnsi="Times New Roman" w:cs="Times New Roman"/>
+          <w:bCs/>
+          <w:sz w:val="28"/>
+          <w:szCs w:val="28"/>
+        </w:rPr>
+        <w:t>membres du Jury</w:t>
+      </w:r>
+      <w:r>
+        <w:rPr>
+          <w:rFonts w:ascii="Brush Script MT" w:hAnsi="Brush Script MT" w:cstheme="majorBidi"/>
+          <w:b/>
+          <w:bCs/>
+          <w:sz w:val="36"/>
+          <w:szCs w:val="36"/>
+        </w:rPr>
+        <w:t xml:space="preserve"> </w:t>
+      </w:r>
+      <w:r>
+        <w:rPr>
+          <w:rFonts w:cstheme="majorBidi"/>
+          <w:sz w:val="28"/>
+          <w:szCs w:val="36"/>
+        </w:rPr>
+        <w:t>qui nous feront l’honneur d’examiner et de siéger notre modeste travail et de l’enrichir par leurs propositions.</w:t>
+      </w:r>
+    </w:p>
+    <w:p>
+      <w:pPr>
+        <w:rPr>
+          <w:rFonts w:cstheme="majorBidi"/>
+          <w:sz w:val="24"/>
+          <w:szCs w:val="24"/>
+        </w:rPr>
+      </w:pPr>
+    </w:p>
+    <w:p>
+      <w:pPr>
+        <w:jc w:val="center"/>
+        <w:rPr>
+          <w:rFonts w:cstheme="majorBidi"/>
+          <w:sz w:val="28"/>
+          <w:szCs w:val="36"/>
+        </w:rPr>
+      </w:pPr>
+      <w:r>
+        <w:rPr>
+          <w:rFonts w:cstheme="majorBidi"/>
+          <w:sz w:val="28"/>
+          <w:szCs w:val="36"/>
+        </w:rPr>
+        <w:t>Nous tenons également à remercier toutes les personnes qui ont participé de près ou de loin à la réalisation de ce travail.</w:t>
+      </w:r>
     </w:p>
     <w:p>
       <w:pPr>
@@ -1429,6 +1918,7 @@
         </w:tabs>
       </w:pPr>
       <w:r>
+        <w:lastRenderedPageBreak/>
         <w:t>Solution proposée</w:t>
       </w:r>
     </w:p>
@@ -1817,7 +2307,6 @@
         </w:tabs>
       </w:pPr>
       <w:r>
-        <w:lastRenderedPageBreak/>
         <w:t>Patron de conception MVC</w:t>
       </w:r>
     </w:p>
@@ -1984,6 +2473,7 @@
         </w:tabs>
       </w:pPr>
       <w:r>
+        <w:lastRenderedPageBreak/>
         <w:t>Diagramme de cas d’utilisation</w:t>
       </w:r>
     </w:p>
@@ -2364,7 +2854,6 @@
         <w:jc w:val="center"/>
       </w:pPr>
       <w:r>
-        <w:lastRenderedPageBreak/>
         <w:t>LISTE DES TABLEAUX</w:t>
       </w:r>
     </w:p>
@@ -2627,6 +3116,7 @@
           <w:color w:val="212121"/>
           <w:shd w:val="clear" w:color="auto" w:fill="FFFFFF"/>
         </w:rPr>
+        <w:lastRenderedPageBreak/>
         <w:t xml:space="preserve">             </w:t>
       </w:r>
       <w:r>
@@ -2715,7 +3205,6 @@
           <w:color w:val="212121"/>
           <w:shd w:val="clear" w:color="auto" w:fill="FFFFFF"/>
         </w:rPr>
-        <w:lastRenderedPageBreak/>
         <w:t xml:space="preserve">             </w:t>
       </w:r>
       <w:r>
@@ -2771,7 +3260,14 @@
         <w:rPr>
           <w:shd w:val="clear" w:color="auto" w:fill="FFFFFF"/>
         </w:rPr>
-        <w:t xml:space="preserve"> d'application sur mesure pour les recruteurs, ce qui permettra d'économiser du temps, des efforts et de l'argent. Ils peuvent automatiser le processus de présélection en définissant des questions «tueur» (que seuls les meilleurs candidats répondront correctement), profilage et notation, tests psychométriques et analyses CV automatiques pour </w:t>
+        <w:t xml:space="preserve"> d'application sur mesure pour les recruteurs, ce qui permettra d'économiser du temps, des efforts et de l'argent. Ils peuvent automatiser le processus de présélection en définissant des questions </w:t>
+      </w:r>
+      <w:r>
+        <w:rPr>
+          <w:shd w:val="clear" w:color="auto" w:fill="FFFFFF"/>
+        </w:rPr>
+        <w:lastRenderedPageBreak/>
+        <w:t xml:space="preserve">«tueur» (que seuls les meilleurs candidats répondront correctement), profilage et notation, tests psychométriques et analyses CV automatiques pour </w:t>
       </w:r>
       <w:r>
         <w:rPr>
@@ -3042,6 +3538,7 @@
           <w:bCs/>
           <w:szCs w:val="26"/>
         </w:rPr>
+        <w:lastRenderedPageBreak/>
         <w:t>Dans ce chapitre nous procéderons à la présentation de l’organisme d’accueil ainsi que la présentation du projet.  Nous passerons ensuite à la problématique et nous entamerons cette partie avec le choix méthodologique.</w:t>
       </w:r>
     </w:p>
@@ -3300,15 +3797,7 @@
           <w:rFonts w:cstheme="majorBidi"/>
           <w:szCs w:val="26"/>
         </w:rPr>
-        <w:t xml:space="preserve">mais aussi </w:t>
-      </w:r>
-      <w:r>
-        <w:rPr>
-          <w:rFonts w:cstheme="majorBidi"/>
-          <w:szCs w:val="26"/>
-        </w:rPr>
-        <w:lastRenderedPageBreak/>
-        <w:t>pour les candidats qui pourraient proposer leurs services ou bien participer aux différentes compagnes de recrutement.</w:t>
+        <w:t>mais aussi pour les candidats qui pourraient proposer leurs services ou bien participer aux différentes compagnes de recrutement.</w:t>
       </w:r>
     </w:p>
     <w:p>
@@ -3638,16 +4127,7 @@
           <w:szCs w:val="26"/>
           <w:lang w:eastAsia="fr-FR"/>
         </w:rPr>
-        <w:t xml:space="preserve"> est repris avec le client pour la recette. Cet effet tunnel peut être très néfaste et conflictuel, on constate </w:t>
-      </w:r>
-      <w:r>
-        <w:rPr>
-          <w:rFonts w:ascii="Times New Roman" w:eastAsia="Times New Roman" w:hAnsi="Times New Roman" w:cs="Times New Roman"/>
-          <w:szCs w:val="26"/>
-          <w:lang w:eastAsia="fr-FR"/>
-        </w:rPr>
-        <w:lastRenderedPageBreak/>
-        <w:t>souvent un déphasage entre le besoin initial et l'application réalisée. On se rapporte alors aux spécifications validées et au contrat. Certains projets se terminent dans la douleur (surtout dans le cadre d'un contrat au forfait classique) au risque de compromettre la relation client. De plus il n'est pas rare que certaines fonctionnalités demandées se révèlent finalement inutiles à l'usage alors que d'autres, découvertes en cours de route, auraient pu donner plus de valeur au produit.</w:t>
+        <w:t xml:space="preserve"> est repris avec le client pour la recette. Cet effet tunnel peut être très néfaste et conflictuel, on constate souvent un déphasage entre le besoin initial et l'application réalisée. On se rapporte alors aux spécifications validées et au contrat. Certains projets se terminent dans la douleur (surtout dans le cadre d'un contrat au forfait classique) au risque de compromettre la relation client. De plus il n'est pas rare que certaines fonctionnalités demandées se révèlent finalement inutiles à l'usage alors que d'autres, découvertes en cours de route, auraient pu donner plus de valeur au produit.</w:t>
       </w:r>
     </w:p>
     <w:p>
@@ -3699,7 +4179,14 @@
         <w:rPr>
           <w:shd w:val="clear" w:color="auto" w:fill="FFFFFF"/>
         </w:rPr>
-        <w:t>. Elle considère que le besoin ne peut être figé et propose au contraire de s'adapter aux changements de ce dernier. Mais pas sans un minimum de règles.</w:t>
+        <w:t xml:space="preserve">. </w:t>
+      </w:r>
+      <w:r>
+        <w:rPr>
+          <w:shd w:val="clear" w:color="auto" w:fill="FFFFFF"/>
+        </w:rPr>
+        <w:lastRenderedPageBreak/>
+        <w:t>Elle considère que le besoin ne peut être figé et propose au contraire de s'adapter aux changements de ce dernier. Mais pas sans un minimum de règles.</w:t>
       </w:r>
       <w:r>
         <w:rPr>
@@ -3805,7 +4292,6 @@
           <w:noProof/>
           <w:lang w:eastAsia="fr-FR"/>
         </w:rPr>
-        <w:lastRenderedPageBreak/>
         <w:drawing>
           <wp:inline distT="0" distB="0" distL="0" distR="0">
             <wp:extent cx="4446383" cy="3274468"/>
@@ -3922,6 +4408,7 @@
           <w:bCs/>
           <w:lang w:eastAsia="fr-FR"/>
         </w:rPr>
+        <w:lastRenderedPageBreak/>
         <w:t>Le « Product Owner »</w:t>
       </w:r>
       <w:r>
@@ -4112,7 +4599,6 @@
           <w:bCs/>
           <w:lang w:eastAsia="fr-FR"/>
         </w:rPr>
-        <w:lastRenderedPageBreak/>
         <w:t>Revue de Sprint</w:t>
       </w:r>
       <w:r>
@@ -4295,6 +4781,7 @@
           <w:bCs/>
           <w:lang w:eastAsia="fr-FR"/>
         </w:rPr>
+        <w:lastRenderedPageBreak/>
         <w:t xml:space="preserve">Conclusion </w:t>
       </w:r>
     </w:p>
@@ -4521,7 +5008,6 @@
           <w:sz w:val="32"/>
           <w:szCs w:val="32"/>
         </w:rPr>
-        <w:lastRenderedPageBreak/>
         <w:t xml:space="preserve">CHAPITRE 2  </w:t>
       </w:r>
     </w:p>
@@ -4653,6 +5139,7 @@
         <w:pStyle w:val="Titre1"/>
       </w:pPr>
       <w:r>
+        <w:lastRenderedPageBreak/>
         <w:t>2.2 Etude de l’existant</w:t>
       </w:r>
     </w:p>
@@ -4867,15 +5354,7 @@
           <w:rFonts w:cstheme="majorBidi"/>
           <w:szCs w:val="26"/>
         </w:rPr>
-        <w:t xml:space="preserve">écrites sur papier par ce dernier. Sans preuve du </w:t>
-      </w:r>
-      <w:r>
-        <w:rPr>
-          <w:rFonts w:cstheme="majorBidi"/>
-          <w:szCs w:val="26"/>
-        </w:rPr>
-        <w:lastRenderedPageBreak/>
-        <w:t>contraire lors d’</w:t>
+        <w:t>écrites sur papier par ce dernier. Sans preuve du contraire lors d’</w:t>
       </w:r>
       <w:r>
         <w:rPr>
@@ -4993,6 +5472,7 @@
         <w:pStyle w:val="Titre1"/>
       </w:pPr>
       <w:r>
+        <w:lastRenderedPageBreak/>
         <w:t>2.</w:t>
       </w:r>
       <w:r>
@@ -5186,6 +5666,7 @@
         <w:jc w:val="both"/>
       </w:pPr>
       <w:r>
+        <w:lastRenderedPageBreak/>
         <w:t xml:space="preserve">L'objectif du sprint peut être utilisé pour signaler rapidement à ceux qui sont en dehors du sprint. Il y a toujours des parties prenantes qui veulent savoir sur quoi travaille l'équipe, mais qui n'ont pas besoin d'en savoir plus sur chaque élément du </w:t>
       </w:r>
       <w:r>
@@ -5264,7 +5745,6 @@
         <w:jc w:val="both"/>
       </w:pPr>
       <w:r>
-        <w:lastRenderedPageBreak/>
         <w:t xml:space="preserve">Un point important à réitérer ici est que c'est l'équipe qui choisit la quantité de travail qu'ils peuvent faire dans le prochain sprint. Le propriétaire du produit n'a pas à </w:t>
       </w:r>
       <w:r>
@@ -5301,7 +5781,7 @@
           <w:lang w:eastAsia="fr-FR"/>
         </w:rPr>
         <w:drawing>
-          <wp:anchor distT="0" distB="0" distL="114300" distR="114300" simplePos="0" relativeHeight="251653632" behindDoc="0" locked="0" layoutInCell="1" allowOverlap="1" wp14:anchorId="1B2268A6" wp14:editId="12156DD7">
+          <wp:anchor distT="0" distB="0" distL="114300" distR="114300" simplePos="0" relativeHeight="251654656" behindDoc="0" locked="0" layoutInCell="1" allowOverlap="1" wp14:anchorId="1B2268A6" wp14:editId="12156DD7">
             <wp:simplePos x="0" y="0"/>
             <wp:positionH relativeFrom="column">
               <wp:posOffset>919480</wp:posOffset>
@@ -5374,7 +5854,11 @@
         <w:jc w:val="both"/>
       </w:pPr>
       <w:r>
-        <w:t>Jira Software est un outil de gestion de projet Agile qui prend en charge toute méthodologie Agile, qu'il s'agisse d'un scrum, d'un kanban ou de votre propre création. Grâce à un seul outil, vous pouvez planifier, suivre et gérer tous vos projets de développement logiciel Agile, des tableaux aux rapports Agile. Choisissez un framework pour découvrir comment Jira Software peut aider votre équipe à livrer des logiciels de qualité supérieure, et ce, plus rapidement.</w:t>
+        <w:t xml:space="preserve">Jira Software est un outil de gestion de projet Agile qui prend en charge toute méthodologie Agile, qu'il s'agisse d'un scrum, d'un kanban ou de votre propre création. Grâce à un seul outil, vous pouvez planifier, suivre et gérer tous vos projets de développement logiciel Agile, des tableaux aux rapports Agile. Choisissez un </w:t>
+      </w:r>
+      <w:r>
+        <w:lastRenderedPageBreak/>
+        <w:t>framework pour découvrir comment Jira Software peut aider votre équipe à livrer des logiciels de qualité supérieure, et ce, plus rapidement.</w:t>
       </w:r>
       <w:r>
         <w:t>[4]</w:t>
@@ -5388,7 +5872,7 @@
           <w:lang w:eastAsia="fr-FR"/>
         </w:rPr>
         <w:drawing>
-          <wp:anchor distT="0" distB="0" distL="114300" distR="114300" simplePos="0" relativeHeight="251657728" behindDoc="0" locked="0" layoutInCell="1" allowOverlap="1" wp14:anchorId="2C07FB15" wp14:editId="493815BE">
+          <wp:anchor distT="0" distB="0" distL="114300" distR="114300" simplePos="0" relativeHeight="251658752" behindDoc="0" locked="0" layoutInCell="1" allowOverlap="1" wp14:anchorId="2C07FB15" wp14:editId="493815BE">
             <wp:simplePos x="0" y="0"/>
             <wp:positionH relativeFrom="column">
               <wp:posOffset>1462405</wp:posOffset>
@@ -5563,7 +6047,6 @@
           <w:noProof/>
           <w:lang w:eastAsia="fr-FR"/>
         </w:rPr>
-        <w:lastRenderedPageBreak/>
         <w:drawing>
           <wp:anchor distT="0" distB="0" distL="114300" distR="114300" simplePos="0" relativeHeight="251659776" behindDoc="0" locked="0" layoutInCell="1" allowOverlap="1" wp14:anchorId="47818503" wp14:editId="4ED8A7E5">
             <wp:simplePos x="0" y="0"/>
@@ -5670,6 +6153,7 @@
         <w:pStyle w:val="Titre1"/>
       </w:pPr>
       <w:r>
+        <w:lastRenderedPageBreak/>
         <w:t>2.5 Langages et Framework</w:t>
       </w:r>
     </w:p>
@@ -5938,7 +6422,6 @@
         <w:jc w:val="both"/>
       </w:pPr>
       <w:r>
-        <w:lastRenderedPageBreak/>
         <w:t>Un outil pour dessiner des diagrammes UML impertinents basés sur la syntaxe JDL. Fournit un retour instantané et a un style personnalisable.</w:t>
       </w:r>
       <w:r>
@@ -6046,7 +6529,7 @@
           <w:lang w:eastAsia="fr-FR"/>
         </w:rPr>
         <w:drawing>
-          <wp:anchor distT="0" distB="0" distL="114300" distR="114300" simplePos="0" relativeHeight="251668992" behindDoc="0" locked="0" layoutInCell="1" allowOverlap="1" wp14:anchorId="5B2EB94A" wp14:editId="2A872340">
+          <wp:anchor distT="0" distB="0" distL="114300" distR="114300" simplePos="0" relativeHeight="251670016" behindDoc="0" locked="0" layoutInCell="1" allowOverlap="1" wp14:anchorId="5B2EB94A" wp14:editId="2A872340">
             <wp:simplePos x="0" y="0"/>
             <wp:positionH relativeFrom="column">
               <wp:posOffset>1100455</wp:posOffset>
@@ -6135,6 +6618,7 @@
           <w:szCs w:val="27"/>
           <w:shd w:val="clear" w:color="auto" w:fill="FFFFFF"/>
         </w:rPr>
+        <w:lastRenderedPageBreak/>
         <w:t>Angular est une plateforme de développement qui permet de créer des applications web dynamiques et immersives</w:t>
       </w:r>
       <w:r>
@@ -6154,7 +6638,7 @@
           <w:lang w:eastAsia="fr-FR"/>
         </w:rPr>
         <w:drawing>
-          <wp:anchor distT="0" distB="0" distL="114300" distR="114300" simplePos="0" relativeHeight="251664896" behindDoc="0" locked="0" layoutInCell="1" allowOverlap="1" wp14:anchorId="4BE4DF24" wp14:editId="265146DD">
+          <wp:anchor distT="0" distB="0" distL="114300" distR="114300" simplePos="0" relativeHeight="251665920" behindDoc="0" locked="0" layoutInCell="1" allowOverlap="1" wp14:anchorId="4BE4DF24" wp14:editId="265146DD">
             <wp:simplePos x="0" y="0"/>
             <wp:positionH relativeFrom="column">
               <wp:posOffset>1148080</wp:posOffset>
@@ -6286,27 +6770,804 @@
     <w:p/>
     <w:p/>
     <w:p/>
-    <w:p/>
-    <w:p/>
-    <w:p/>
-    <w:p/>
-    <w:p/>
-    <w:p/>
-    <w:p/>
-    <w:p/>
-    <w:p/>
-    <w:p/>
-    <w:p/>
-    <w:p/>
-    <w:p/>
-    <w:p/>
-    <w:p/>
     <w:p>
       <w:pPr>
         <w:jc w:val="center"/>
       </w:pPr>
-      <w:r>
-        <w:lastRenderedPageBreak/>
+    </w:p>
+    <w:p>
+      <w:pPr>
+        <w:pStyle w:val="Sansinterligne"/>
+        <w:jc w:val="center"/>
+        <w:rPr>
+          <w:rFonts w:asciiTheme="majorBidi" w:hAnsiTheme="majorBidi" w:cstheme="majorBidi"/>
+        </w:rPr>
+      </w:pPr>
+      <w:r>
+        <w:rPr>
+          <w:rFonts w:asciiTheme="majorBidi" w:hAnsiTheme="majorBidi" w:cstheme="majorBidi"/>
+        </w:rPr>
+        <w:t>Conclusion générale</w:t>
+      </w:r>
+    </w:p>
+    <w:p>
+      <w:pPr>
+        <w:jc w:val="center"/>
+      </w:pPr>
+    </w:p>
+    <w:p>
+      <w:pPr>
+        <w:spacing w:line="360" w:lineRule="auto"/>
+        <w:ind w:firstLine="709"/>
+        <w:jc w:val="both"/>
+        <w:rPr>
+          <w:rFonts w:ascii="Times New Roman" w:hAnsi="Times New Roman" w:cs="Times New Roman"/>
+          <w:color w:val="000000" w:themeColor="text1"/>
+          <w:sz w:val="28"/>
+          <w:szCs w:val="28"/>
+          <w:bdr w:val="none" w:sz="0" w:space="0" w:color="auto" w:frame="1"/>
+        </w:rPr>
+      </w:pPr>
+      <w:r>
+        <w:rPr>
+          <w:rStyle w:val="s1"/>
+          <w:rFonts w:ascii="Times New Roman" w:hAnsi="Times New Roman" w:cs="Times New Roman"/>
+          <w:color w:val="000000" w:themeColor="text1"/>
+          <w:sz w:val="28"/>
+          <w:szCs w:val="28"/>
+          <w:bdr w:val="none" w:sz="0" w:space="0" w:color="auto" w:frame="1"/>
+        </w:rPr>
+        <w:t xml:space="preserve">S’il y a bien un secteur qui est organisé, régulé et qui affiche des réalisations en hausse continue, c’est bien celui </w:t>
+      </w:r>
+      <w:r>
+        <w:rPr>
+          <w:rStyle w:val="s1"/>
+          <w:rFonts w:ascii="Times New Roman" w:hAnsi="Times New Roman" w:cs="Times New Roman"/>
+          <w:color w:val="000000" w:themeColor="text1"/>
+          <w:sz w:val="28"/>
+          <w:szCs w:val="28"/>
+          <w:bdr w:val="none" w:sz="0" w:space="0" w:color="auto" w:frame="1"/>
+        </w:rPr>
+        <w:t>de l’informatique</w:t>
+      </w:r>
+      <w:r>
+        <w:rPr>
+          <w:rStyle w:val="s1"/>
+          <w:rFonts w:ascii="Times New Roman" w:hAnsi="Times New Roman" w:cs="Times New Roman"/>
+          <w:color w:val="000000" w:themeColor="text1"/>
+          <w:sz w:val="28"/>
+          <w:szCs w:val="28"/>
+          <w:bdr w:val="none" w:sz="0" w:space="0" w:color="auto" w:frame="1"/>
+        </w:rPr>
+        <w:t>.</w:t>
+      </w:r>
+      <w:r>
+        <w:rPr>
+          <w:rFonts w:ascii="Times New Roman" w:hAnsi="Times New Roman" w:cs="Times New Roman"/>
+          <w:color w:val="000000" w:themeColor="text1"/>
+          <w:sz w:val="28"/>
+          <w:szCs w:val="28"/>
+          <w:bdr w:val="none" w:sz="0" w:space="0" w:color="auto" w:frame="1"/>
+        </w:rPr>
+        <w:t xml:space="preserve"> </w:t>
+      </w:r>
+      <w:r>
+        <w:rPr>
+          <w:rFonts w:ascii="Times New Roman" w:hAnsi="Times New Roman" w:cs="Times New Roman"/>
+          <w:color w:val="000000" w:themeColor="text1"/>
+          <w:sz w:val="28"/>
+          <w:szCs w:val="28"/>
+          <w:shd w:val="clear" w:color="auto" w:fill="FFFFFF"/>
+        </w:rPr>
+        <w:t xml:space="preserve">Un marché toujours en forte croissance et rentable, c’est pour cette raison que nous avons fait le choix de réaliser </w:t>
+      </w:r>
+      <w:r>
+        <w:rPr>
+          <w:rFonts w:ascii="Times New Roman" w:hAnsi="Times New Roman" w:cs="Times New Roman"/>
+          <w:color w:val="000000" w:themeColor="text1"/>
+          <w:sz w:val="28"/>
+          <w:szCs w:val="28"/>
+          <w:shd w:val="clear" w:color="auto" w:fill="FFFFFF"/>
+        </w:rPr>
+        <w:t>une application web</w:t>
+      </w:r>
+      <w:r>
+        <w:rPr>
+          <w:rFonts w:ascii="Times New Roman" w:hAnsi="Times New Roman" w:cs="Times New Roman"/>
+          <w:color w:val="000000" w:themeColor="text1"/>
+          <w:sz w:val="28"/>
+          <w:szCs w:val="28"/>
+          <w:shd w:val="clear" w:color="auto" w:fill="FFFFFF"/>
+        </w:rPr>
+        <w:t xml:space="preserve"> en utilisant l</w:t>
+      </w:r>
+      <w:r>
+        <w:rPr>
+          <w:rFonts w:ascii="Times New Roman" w:hAnsi="Times New Roman" w:cs="Times New Roman"/>
+          <w:color w:val="000000" w:themeColor="text1"/>
+          <w:sz w:val="28"/>
+          <w:szCs w:val="28"/>
+          <w:shd w:val="clear" w:color="auto" w:fill="FFFFFF"/>
+        </w:rPr>
+        <w:t>a</w:t>
+      </w:r>
+      <w:r>
+        <w:rPr>
+          <w:rFonts w:ascii="Times New Roman" w:hAnsi="Times New Roman" w:cs="Times New Roman"/>
+          <w:color w:val="000000" w:themeColor="text1"/>
+          <w:sz w:val="28"/>
+          <w:szCs w:val="28"/>
+          <w:shd w:val="clear" w:color="auto" w:fill="FFFFFF"/>
+        </w:rPr>
+        <w:t xml:space="preserve"> </w:t>
+      </w:r>
+      <w:r>
+        <w:rPr>
+          <w:rFonts w:ascii="Times New Roman" w:hAnsi="Times New Roman" w:cs="Times New Roman"/>
+          <w:color w:val="000000" w:themeColor="text1"/>
+          <w:sz w:val="28"/>
+          <w:szCs w:val="28"/>
+          <w:shd w:val="clear" w:color="auto" w:fill="FFFFFF"/>
+        </w:rPr>
+        <w:t xml:space="preserve"> plate-forme de développement JHipster </w:t>
+      </w:r>
+      <w:r>
+        <w:rPr>
+          <w:rFonts w:ascii="Times New Roman" w:hAnsi="Times New Roman" w:cs="Times New Roman"/>
+          <w:color w:val="000000" w:themeColor="text1"/>
+          <w:sz w:val="28"/>
+          <w:szCs w:val="28"/>
+          <w:shd w:val="clear" w:color="auto" w:fill="FFFFFF"/>
+        </w:rPr>
+        <w:t xml:space="preserve">permettant </w:t>
+      </w:r>
+      <w:r>
+        <w:rPr>
+          <w:rFonts w:ascii="Times New Roman" w:hAnsi="Times New Roman" w:cs="Times New Roman"/>
+          <w:color w:val="000000" w:themeColor="text1"/>
+          <w:sz w:val="28"/>
+          <w:szCs w:val="28"/>
+          <w:shd w:val="clear" w:color="auto" w:fill="FFFFFF"/>
+        </w:rPr>
+        <w:t>l’automatisation et la personnalisation des entretiens d’embauche.</w:t>
+      </w:r>
+    </w:p>
+    <w:p>
+      <w:pPr>
+        <w:spacing w:line="360" w:lineRule="auto"/>
+        <w:ind w:firstLine="709"/>
+        <w:jc w:val="both"/>
+        <w:rPr>
+          <w:rFonts w:cstheme="majorBidi"/>
+          <w:bCs/>
+          <w:sz w:val="28"/>
+          <w:szCs w:val="28"/>
+        </w:rPr>
+      </w:pPr>
+      <w:r>
+        <w:rPr>
+          <w:rFonts w:cstheme="majorBidi"/>
+          <w:bCs/>
+          <w:sz w:val="28"/>
+          <w:szCs w:val="28"/>
+        </w:rPr>
+        <w:t xml:space="preserve">Tout au long de ce rapport, nous avons présenté les différentes étapes de réalisation </w:t>
+      </w:r>
+      <w:r>
+        <w:rPr>
+          <w:rFonts w:cstheme="majorBidi"/>
+          <w:bCs/>
+          <w:sz w:val="28"/>
+          <w:szCs w:val="28"/>
+        </w:rPr>
+        <w:t xml:space="preserve">de notre </w:t>
+      </w:r>
+      <w:r>
+        <w:rPr>
+          <w:rFonts w:cstheme="majorBidi"/>
+          <w:bCs/>
+          <w:sz w:val="28"/>
+          <w:szCs w:val="28"/>
+        </w:rPr>
+        <w:t>application web</w:t>
+      </w:r>
+      <w:r>
+        <w:rPr>
+          <w:rFonts w:cstheme="majorBidi"/>
+          <w:bCs/>
+          <w:sz w:val="28"/>
+          <w:szCs w:val="28"/>
+        </w:rPr>
+        <w:t xml:space="preserve"> </w:t>
+      </w:r>
+      <w:r>
+        <w:rPr>
+          <w:rFonts w:cstheme="majorBidi"/>
+          <w:bCs/>
+          <w:sz w:val="28"/>
+          <w:szCs w:val="28"/>
+        </w:rPr>
+        <w:t>avec</w:t>
+      </w:r>
+      <w:r>
+        <w:rPr>
+          <w:rFonts w:cstheme="majorBidi"/>
+          <w:bCs/>
+          <w:sz w:val="28"/>
+          <w:szCs w:val="28"/>
+        </w:rPr>
+        <w:t xml:space="preserve"> la société </w:t>
+      </w:r>
+      <w:r>
+        <w:rPr>
+          <w:rFonts w:cstheme="majorBidi"/>
+          <w:bCs/>
+          <w:sz w:val="28"/>
+          <w:szCs w:val="28"/>
+        </w:rPr>
+        <w:t>Apeiron</w:t>
+      </w:r>
+      <w:r>
+        <w:rPr>
+          <w:rFonts w:cstheme="majorBidi"/>
+          <w:bCs/>
+          <w:sz w:val="28"/>
+          <w:szCs w:val="28"/>
+        </w:rPr>
+        <w:t>. Pour l</w:t>
+      </w:r>
+      <w:r>
+        <w:rPr>
+          <w:rFonts w:cstheme="majorBidi"/>
+          <w:bCs/>
+          <w:sz w:val="28"/>
+          <w:szCs w:val="28"/>
+        </w:rPr>
+        <w:t>e</w:t>
+      </w:r>
+      <w:r>
+        <w:rPr>
+          <w:rFonts w:cstheme="majorBidi"/>
+          <w:bCs/>
+          <w:sz w:val="28"/>
+          <w:szCs w:val="28"/>
+        </w:rPr>
+        <w:t xml:space="preserve"> dévelop</w:t>
+      </w:r>
+      <w:r>
+        <w:rPr>
+          <w:rFonts w:cstheme="majorBidi"/>
+          <w:bCs/>
+          <w:sz w:val="28"/>
+          <w:szCs w:val="28"/>
+        </w:rPr>
+        <w:t>pement de ce projet la modélisation</w:t>
+      </w:r>
+      <w:r>
+        <w:rPr>
+          <w:rFonts w:cstheme="majorBidi"/>
+          <w:bCs/>
+          <w:sz w:val="28"/>
+          <w:szCs w:val="28"/>
+        </w:rPr>
+        <w:t xml:space="preserve"> </w:t>
+      </w:r>
+      <w:r>
+        <w:rPr>
+          <w:rFonts w:cstheme="majorBidi"/>
+          <w:bCs/>
+          <w:sz w:val="28"/>
+          <w:szCs w:val="28"/>
+        </w:rPr>
+        <w:t>JDL</w:t>
+      </w:r>
+      <w:r>
+        <w:rPr>
+          <w:rFonts w:cstheme="majorBidi"/>
+          <w:bCs/>
+          <w:sz w:val="28"/>
+          <w:szCs w:val="28"/>
+        </w:rPr>
+        <w:t xml:space="preserve"> a été utilisée, ce qui a permis de mener correctement</w:t>
+      </w:r>
+      <w:r>
+        <w:rPr>
+          <w:rFonts w:cstheme="majorBidi"/>
+          <w:bCs/>
+          <w:sz w:val="28"/>
+          <w:szCs w:val="28"/>
+        </w:rPr>
+        <w:t xml:space="preserve"> la tâche </w:t>
+      </w:r>
+      <w:r>
+        <w:rPr>
+          <w:rFonts w:cstheme="majorBidi"/>
+          <w:bCs/>
+          <w:sz w:val="28"/>
+          <w:szCs w:val="28"/>
+        </w:rPr>
+        <w:t>de génération des entités et des services</w:t>
+      </w:r>
+      <w:r>
+        <w:rPr>
+          <w:rFonts w:cstheme="majorBidi"/>
+          <w:bCs/>
+          <w:sz w:val="28"/>
+          <w:szCs w:val="28"/>
+        </w:rPr>
+        <w:t>.</w:t>
+      </w:r>
+      <w:r>
+        <w:rPr>
+          <w:rFonts w:cstheme="majorBidi"/>
+          <w:bCs/>
+          <w:sz w:val="28"/>
+          <w:szCs w:val="28"/>
+        </w:rPr>
+        <w:t xml:space="preserve"> </w:t>
+      </w:r>
+    </w:p>
+    <w:p>
+      <w:pPr>
+        <w:spacing w:line="360" w:lineRule="auto"/>
+        <w:ind w:firstLine="709"/>
+        <w:jc w:val="both"/>
+        <w:rPr>
+          <w:rFonts w:cstheme="majorBidi"/>
+          <w:bCs/>
+          <w:sz w:val="28"/>
+          <w:szCs w:val="28"/>
+        </w:rPr>
+      </w:pPr>
+      <w:r>
+        <w:rPr>
+          <w:rFonts w:cstheme="majorBidi"/>
+          <w:bCs/>
+          <w:sz w:val="28"/>
+          <w:szCs w:val="28"/>
+        </w:rPr>
+        <w:t xml:space="preserve">Ce projet nous a donné l’opportunité de s’initier à la vie professionnelle dans un milieu réel et </w:t>
+      </w:r>
+      <w:r>
+        <w:rPr>
+          <w:rFonts w:cstheme="majorBidi"/>
+          <w:bCs/>
+          <w:sz w:val="28"/>
+          <w:szCs w:val="28"/>
+        </w:rPr>
+        <w:t xml:space="preserve">nous a permis de se familiariser avec le monde du </w:t>
+      </w:r>
+      <w:r>
+        <w:rPr>
+          <w:rFonts w:cstheme="majorBidi"/>
+          <w:bCs/>
+          <w:sz w:val="28"/>
+          <w:szCs w:val="28"/>
+        </w:rPr>
+        <w:t>développement web</w:t>
+      </w:r>
+      <w:r>
+        <w:rPr>
+          <w:rFonts w:cstheme="majorBidi"/>
+          <w:bCs/>
+          <w:sz w:val="28"/>
+          <w:szCs w:val="28"/>
+        </w:rPr>
+        <w:t xml:space="preserve">. </w:t>
+      </w:r>
+      <w:r>
+        <w:rPr>
+          <w:rFonts w:cstheme="majorBidi"/>
+          <w:bCs/>
+          <w:sz w:val="28"/>
+          <w:szCs w:val="28"/>
+        </w:rPr>
+        <w:t>Avoir un début d’expérience significatif, et il nous a appris comment réussir de bonnes relations pour assurer un travail de groupe, comment être attenti</w:t>
+      </w:r>
+      <w:r>
+        <w:rPr>
+          <w:rFonts w:cstheme="majorBidi"/>
+          <w:bCs/>
+          <w:sz w:val="28"/>
+          <w:szCs w:val="28"/>
+        </w:rPr>
+        <w:t>fs</w:t>
+      </w:r>
+      <w:r>
+        <w:rPr>
+          <w:rFonts w:cstheme="majorBidi"/>
+          <w:bCs/>
+          <w:sz w:val="28"/>
+          <w:szCs w:val="28"/>
+        </w:rPr>
+        <w:t xml:space="preserve"> aux indications de nos supérieurs</w:t>
+      </w:r>
+      <w:r>
+        <w:rPr>
+          <w:rFonts w:cstheme="majorBidi"/>
+          <w:bCs/>
+          <w:sz w:val="28"/>
+          <w:szCs w:val="28"/>
+        </w:rPr>
+        <w:t xml:space="preserve">, </w:t>
+      </w:r>
+      <w:r>
+        <w:rPr>
+          <w:rFonts w:cstheme="majorBidi"/>
+          <w:bCs/>
+          <w:sz w:val="28"/>
+          <w:szCs w:val="28"/>
+        </w:rPr>
+        <w:t xml:space="preserve">comment compter sur soi pour résoudre les problèmes </w:t>
+      </w:r>
+      <w:r>
+        <w:rPr>
+          <w:rFonts w:cstheme="majorBidi"/>
+          <w:bCs/>
+          <w:sz w:val="28"/>
+          <w:szCs w:val="28"/>
+        </w:rPr>
+        <w:t>quand</w:t>
+      </w:r>
+      <w:r>
+        <w:rPr>
+          <w:rFonts w:cstheme="majorBidi"/>
+          <w:bCs/>
+          <w:sz w:val="28"/>
+          <w:szCs w:val="28"/>
+        </w:rPr>
+        <w:t xml:space="preserve"> ils se présentent, comment être bien organisées pour accomplir les tâches qui nous sont confiées. </w:t>
+      </w:r>
+    </w:p>
+    <w:p>
+      <w:pPr>
+        <w:spacing w:line="360" w:lineRule="auto"/>
+        <w:ind w:firstLine="709"/>
+        <w:jc w:val="both"/>
+        <w:rPr>
+          <w:rFonts w:cstheme="majorBidi"/>
+          <w:bCs/>
+          <w:sz w:val="28"/>
+          <w:szCs w:val="28"/>
+        </w:rPr>
+      </w:pPr>
+      <w:r>
+        <w:rPr>
+          <w:rFonts w:cstheme="majorBidi"/>
+          <w:bCs/>
+          <w:sz w:val="28"/>
+          <w:szCs w:val="28"/>
+        </w:rPr>
+        <w:t xml:space="preserve">Au cours de la réalisation de notre projet, nous avons étaient astreints par </w:t>
+      </w:r>
+      <w:r>
+        <w:rPr>
+          <w:rFonts w:cstheme="majorBidi"/>
+          <w:bCs/>
+          <w:sz w:val="28"/>
+          <w:szCs w:val="28"/>
+        </w:rPr>
+        <w:t>certaines</w:t>
+      </w:r>
+      <w:r>
+        <w:rPr>
+          <w:rFonts w:cstheme="majorBidi"/>
+          <w:bCs/>
+          <w:sz w:val="28"/>
+          <w:szCs w:val="28"/>
+        </w:rPr>
+        <w:t xml:space="preserve"> limites</w:t>
+      </w:r>
+      <w:r>
+        <w:rPr>
+          <w:rFonts w:cstheme="majorBidi"/>
+          <w:bCs/>
+          <w:sz w:val="28"/>
+          <w:szCs w:val="28"/>
+        </w:rPr>
+        <w:t xml:space="preserve"> à savoir</w:t>
+      </w:r>
+      <w:r>
+        <w:rPr>
+          <w:rFonts w:cstheme="majorBidi"/>
+          <w:bCs/>
+          <w:sz w:val="28"/>
+          <w:szCs w:val="28"/>
+        </w:rPr>
+        <w:t xml:space="preserve">, la contrainte du temps qui était un obstacle devant l’ajout de certaines autres fonctionnalités. Cependant, </w:t>
+      </w:r>
+      <w:r>
+        <w:rPr>
+          <w:rFonts w:cstheme="majorBidi"/>
+          <w:bCs/>
+          <w:sz w:val="28"/>
+          <w:szCs w:val="28"/>
+        </w:rPr>
+        <w:t>c’</w:t>
+      </w:r>
+      <w:r>
+        <w:rPr>
+          <w:rFonts w:cstheme="majorBidi"/>
+          <w:bCs/>
+          <w:sz w:val="28"/>
+          <w:szCs w:val="28"/>
+        </w:rPr>
+        <w:t xml:space="preserve">était une </w:t>
+      </w:r>
+      <w:r>
+        <w:rPr>
+          <w:rFonts w:cstheme="majorBidi"/>
+          <w:bCs/>
+          <w:sz w:val="28"/>
+          <w:szCs w:val="28"/>
+        </w:rPr>
+        <w:t xml:space="preserve">opportunité </w:t>
+      </w:r>
+      <w:r>
+        <w:rPr>
+          <w:rFonts w:cstheme="majorBidi"/>
+          <w:bCs/>
+          <w:sz w:val="28"/>
+          <w:szCs w:val="28"/>
+        </w:rPr>
+        <w:t xml:space="preserve">pour mettre en </w:t>
+      </w:r>
+      <w:r>
+        <w:rPr>
+          <w:rFonts w:cstheme="majorBidi"/>
+          <w:bCs/>
+          <w:sz w:val="28"/>
+          <w:szCs w:val="28"/>
+        </w:rPr>
+        <w:t>œuvre</w:t>
+      </w:r>
+      <w:r>
+        <w:rPr>
+          <w:rFonts w:cstheme="majorBidi"/>
+          <w:bCs/>
+          <w:sz w:val="28"/>
+          <w:szCs w:val="28"/>
+        </w:rPr>
+        <w:t xml:space="preserve"> nos connaissances en informatique</w:t>
+      </w:r>
+      <w:r>
+        <w:rPr>
+          <w:rFonts w:cstheme="majorBidi"/>
+          <w:bCs/>
+          <w:sz w:val="28"/>
+          <w:szCs w:val="28"/>
+        </w:rPr>
+        <w:t xml:space="preserve"> et v</w:t>
+      </w:r>
+      <w:r>
+        <w:rPr>
+          <w:rFonts w:cstheme="majorBidi"/>
+          <w:bCs/>
+          <w:sz w:val="28"/>
+          <w:szCs w:val="28"/>
+        </w:rPr>
+        <w:t>u l’importance d</w:t>
+      </w:r>
+      <w:r>
+        <w:rPr>
+          <w:rFonts w:cstheme="majorBidi"/>
+          <w:bCs/>
+          <w:sz w:val="28"/>
+          <w:szCs w:val="28"/>
+        </w:rPr>
+        <w:t>u</w:t>
+      </w:r>
+      <w:r>
+        <w:rPr>
+          <w:rFonts w:cstheme="majorBidi"/>
+          <w:bCs/>
+          <w:sz w:val="28"/>
+          <w:szCs w:val="28"/>
+        </w:rPr>
+        <w:t xml:space="preserve"> </w:t>
+      </w:r>
+      <w:r>
+        <w:rPr>
+          <w:rFonts w:cstheme="majorBidi"/>
+          <w:bCs/>
+          <w:sz w:val="28"/>
+          <w:szCs w:val="28"/>
+        </w:rPr>
+        <w:t>projet</w:t>
+      </w:r>
+      <w:r>
+        <w:rPr>
+          <w:rFonts w:cstheme="majorBidi"/>
+          <w:bCs/>
+          <w:sz w:val="28"/>
+          <w:szCs w:val="28"/>
+        </w:rPr>
+        <w:t>, il nous semble intéressant d’étendre ce travail pour</w:t>
+      </w:r>
+      <w:r>
+        <w:rPr>
+          <w:rFonts w:cstheme="majorBidi"/>
+          <w:bCs/>
+          <w:sz w:val="28"/>
+          <w:szCs w:val="28"/>
+        </w:rPr>
+        <w:t xml:space="preserve"> le stage professionnel voir même projet de fin d’études.</w:t>
+      </w:r>
+    </w:p>
+    <w:p>
+      <w:pPr>
+        <w:rPr>
+          <w:rFonts w:cstheme="majorBidi"/>
+          <w:b/>
+          <w:bCs/>
+          <w:sz w:val="28"/>
+          <w:szCs w:val="28"/>
+        </w:rPr>
+      </w:pPr>
+    </w:p>
+    <w:p>
+      <w:pPr>
+        <w:rPr>
+          <w:rFonts w:cstheme="majorBidi"/>
+          <w:b/>
+          <w:bCs/>
+          <w:sz w:val="28"/>
+          <w:szCs w:val="28"/>
+        </w:rPr>
+      </w:pPr>
+    </w:p>
+    <w:p>
+      <w:pPr>
+        <w:rPr>
+          <w:rFonts w:cstheme="majorBidi"/>
+          <w:b/>
+          <w:bCs/>
+          <w:sz w:val="28"/>
+          <w:szCs w:val="28"/>
+        </w:rPr>
+      </w:pPr>
+    </w:p>
+    <w:p>
+      <w:pPr>
+        <w:rPr>
+          <w:rFonts w:cstheme="majorBidi"/>
+          <w:b/>
+          <w:bCs/>
+          <w:sz w:val="28"/>
+          <w:szCs w:val="28"/>
+        </w:rPr>
+      </w:pPr>
+    </w:p>
+    <w:p>
+      <w:pPr>
+        <w:jc w:val="center"/>
+      </w:pPr>
+    </w:p>
+    <w:p>
+      <w:pPr>
+        <w:jc w:val="center"/>
+      </w:pPr>
+    </w:p>
+    <w:p>
+      <w:pPr>
+        <w:jc w:val="center"/>
+      </w:pPr>
+    </w:p>
+    <w:p>
+      <w:pPr>
+        <w:jc w:val="center"/>
+      </w:pPr>
+    </w:p>
+    <w:p>
+      <w:pPr>
+        <w:jc w:val="center"/>
+      </w:pPr>
+    </w:p>
+    <w:p>
+      <w:pPr>
+        <w:jc w:val="center"/>
+      </w:pPr>
+    </w:p>
+    <w:p>
+      <w:pPr>
+        <w:jc w:val="center"/>
+      </w:pPr>
+    </w:p>
+    <w:p>
+      <w:pPr>
+        <w:jc w:val="center"/>
+      </w:pPr>
+    </w:p>
+    <w:p>
+      <w:pPr>
+        <w:jc w:val="center"/>
+      </w:pPr>
+    </w:p>
+    <w:p>
+      <w:pPr>
+        <w:jc w:val="center"/>
+      </w:pPr>
+    </w:p>
+    <w:p>
+      <w:pPr>
+        <w:jc w:val="center"/>
+      </w:pPr>
+    </w:p>
+    <w:p>
+      <w:pPr>
+        <w:jc w:val="center"/>
+      </w:pPr>
+    </w:p>
+    <w:p>
+      <w:pPr>
+        <w:jc w:val="center"/>
+      </w:pPr>
+    </w:p>
+    <w:p>
+      <w:pPr>
+        <w:jc w:val="center"/>
+      </w:pPr>
+    </w:p>
+    <w:p>
+      <w:pPr>
+        <w:jc w:val="center"/>
+      </w:pPr>
+    </w:p>
+    <w:p>
+      <w:pPr>
+        <w:jc w:val="center"/>
+      </w:pPr>
+    </w:p>
+    <w:p>
+      <w:pPr>
+        <w:jc w:val="center"/>
+      </w:pPr>
+    </w:p>
+    <w:p>
+      <w:pPr>
+        <w:jc w:val="center"/>
+      </w:pPr>
+    </w:p>
+    <w:p>
+      <w:pPr>
+        <w:jc w:val="center"/>
+      </w:pPr>
+    </w:p>
+    <w:p>
+      <w:pPr>
+        <w:jc w:val="center"/>
+      </w:pPr>
+    </w:p>
+    <w:p>
+      <w:pPr>
+        <w:jc w:val="center"/>
+      </w:pPr>
+    </w:p>
+    <w:p>
+      <w:pPr>
+        <w:jc w:val="center"/>
+      </w:pPr>
+    </w:p>
+    <w:p>
+      <w:pPr>
+        <w:jc w:val="center"/>
+      </w:pPr>
+    </w:p>
+    <w:p>
+      <w:pPr>
+        <w:jc w:val="center"/>
+      </w:pPr>
+    </w:p>
+    <w:p>
+      <w:pPr>
+        <w:jc w:val="center"/>
+      </w:pPr>
+    </w:p>
+    <w:p>
+      <w:pPr>
+        <w:jc w:val="center"/>
+      </w:pPr>
+      <w:r>
         <w:t>BIBLIOGRAPHIE</w:t>
       </w:r>
     </w:p>
@@ -6388,8 +7649,6 @@
           <w:t>https://fr.atlassian.com/software/bitbucket</w:t>
         </w:r>
       </w:hyperlink>
-      <w:bookmarkStart w:id="0" w:name="_GoBack"/>
-      <w:bookmarkEnd w:id="0"/>
     </w:p>
     <w:p>
       <w:r>
@@ -6512,6 +7771,586 @@
           <w:t>https://www.jhipster.tech/</w:t>
         </w:r>
       </w:hyperlink>
+    </w:p>
+    <w:p/>
+    <w:p/>
+    <w:p/>
+    <w:p/>
+    <w:p/>
+    <w:p/>
+    <w:p/>
+    <w:p>
+      <w:pPr>
+        <w:spacing w:line="360" w:lineRule="auto"/>
+        <w:ind w:firstLine="709"/>
+        <w:jc w:val="center"/>
+        <w:rPr>
+          <w:rFonts w:cstheme="majorBidi"/>
+          <w:b/>
+          <w:sz w:val="40"/>
+          <w:szCs w:val="40"/>
+        </w:rPr>
+      </w:pPr>
+      <w:r>
+        <w:rPr>
+          <w:rFonts w:cstheme="majorBidi"/>
+          <w:b/>
+          <w:sz w:val="40"/>
+          <w:szCs w:val="40"/>
+        </w:rPr>
+        <w:lastRenderedPageBreak/>
+        <w:t>Résumé</w:t>
+      </w:r>
+    </w:p>
+    <w:p>
+      <w:pPr>
+        <w:spacing w:line="360" w:lineRule="auto"/>
+        <w:ind w:firstLine="709"/>
+        <w:jc w:val="both"/>
+        <w:rPr>
+          <w:rFonts w:cstheme="majorBidi"/>
+          <w:bCs/>
+          <w:szCs w:val="26"/>
+        </w:rPr>
+      </w:pPr>
+      <w:r>
+        <w:rPr>
+          <w:rFonts w:cstheme="majorBidi"/>
+          <w:bCs/>
+          <w:szCs w:val="26"/>
+        </w:rPr>
+        <w:t xml:space="preserve">Notre travail consiste à créer </w:t>
+      </w:r>
+      <w:r>
+        <w:rPr>
+          <w:rFonts w:cstheme="majorBidi"/>
+          <w:bCs/>
+          <w:szCs w:val="26"/>
+        </w:rPr>
+        <w:t>une application web</w:t>
+      </w:r>
+      <w:r>
+        <w:rPr>
+          <w:rFonts w:cstheme="majorBidi"/>
+          <w:bCs/>
+          <w:szCs w:val="26"/>
+        </w:rPr>
+        <w:t xml:space="preserve"> qui propose </w:t>
+      </w:r>
+      <w:r>
+        <w:rPr>
+          <w:rFonts w:cstheme="majorBidi"/>
+          <w:bCs/>
+          <w:szCs w:val="26"/>
+        </w:rPr>
+        <w:t xml:space="preserve">l’automatisation et la personnalisation du processus de recrutement dans le domaine </w:t>
+      </w:r>
+      <w:r>
+        <w:rPr>
+          <w:rFonts w:cstheme="majorBidi"/>
+          <w:bCs/>
+          <w:szCs w:val="26"/>
+        </w:rPr>
+        <w:t xml:space="preserve">de développement </w:t>
+      </w:r>
+      <w:r>
+        <w:rPr>
+          <w:rFonts w:cstheme="majorBidi"/>
+          <w:bCs/>
+          <w:szCs w:val="26"/>
+        </w:rPr>
+        <w:t>informatique</w:t>
+      </w:r>
+      <w:r>
+        <w:rPr>
+          <w:rFonts w:cstheme="majorBidi"/>
+          <w:bCs/>
+          <w:szCs w:val="26"/>
+        </w:rPr>
+        <w:t xml:space="preserve">. Pour la réalisation de ce dernier nous avons choisi </w:t>
+      </w:r>
+      <w:r>
+        <w:rPr>
+          <w:rFonts w:cstheme="majorBidi"/>
+          <w:bCs/>
+          <w:szCs w:val="26"/>
+        </w:rPr>
+        <w:t xml:space="preserve">la plate-forme JHipster pour le coté développement et </w:t>
+      </w:r>
+      <w:r>
+        <w:rPr>
+          <w:rFonts w:cstheme="majorBidi"/>
+          <w:bCs/>
+          <w:szCs w:val="26"/>
+        </w:rPr>
+        <w:t xml:space="preserve">le coté interface graphique. En complément, nous avons eu recours à d’autres langages de programmation à savoir : </w:t>
+      </w:r>
+      <w:r>
+        <w:rPr>
+          <w:rFonts w:cstheme="majorBidi"/>
+          <w:bCs/>
+          <w:szCs w:val="26"/>
+        </w:rPr>
+        <w:t>JDL</w:t>
+      </w:r>
+      <w:r>
+        <w:rPr>
+          <w:rFonts w:cstheme="majorBidi"/>
+          <w:bCs/>
+          <w:szCs w:val="26"/>
+        </w:rPr>
+        <w:t xml:space="preserve">, </w:t>
+      </w:r>
+      <w:r>
+        <w:rPr>
+          <w:rFonts w:cstheme="majorBidi"/>
+          <w:bCs/>
+          <w:szCs w:val="26"/>
+        </w:rPr>
+        <w:t xml:space="preserve">TypeScript </w:t>
+      </w:r>
+      <w:r>
+        <w:rPr>
+          <w:rFonts w:cstheme="majorBidi"/>
+          <w:bCs/>
+          <w:szCs w:val="26"/>
+        </w:rPr>
+        <w:t>et beaucoup d’autres.</w:t>
+      </w:r>
+    </w:p>
+    <w:p>
+      <w:pPr>
+        <w:spacing w:line="360" w:lineRule="auto"/>
+        <w:ind w:firstLine="709"/>
+        <w:jc w:val="both"/>
+        <w:rPr>
+          <w:rFonts w:cstheme="majorBidi"/>
+          <w:bCs/>
+          <w:sz w:val="4"/>
+          <w:szCs w:val="4"/>
+        </w:rPr>
+      </w:pPr>
+    </w:p>
+    <w:p>
+      <w:pPr>
+        <w:spacing w:line="360" w:lineRule="auto"/>
+        <w:ind w:firstLine="709"/>
+        <w:jc w:val="both"/>
+        <w:rPr>
+          <w:rFonts w:cstheme="majorBidi"/>
+          <w:bCs/>
+          <w:szCs w:val="26"/>
+        </w:rPr>
+      </w:pPr>
+      <w:r>
+        <w:rPr>
+          <w:rFonts w:cstheme="majorBidi"/>
+          <w:b/>
+          <w:szCs w:val="26"/>
+        </w:rPr>
+        <w:t>Mots clés :</w:t>
+      </w:r>
+      <w:r>
+        <w:rPr>
+          <w:rFonts w:cstheme="majorBidi"/>
+          <w:b/>
+          <w:szCs w:val="26"/>
+        </w:rPr>
+        <w:t xml:space="preserve"> </w:t>
+      </w:r>
+      <w:r>
+        <w:rPr>
+          <w:rFonts w:cstheme="majorBidi"/>
+          <w:bCs/>
+          <w:szCs w:val="26"/>
+        </w:rPr>
+        <w:t>Spring</w:t>
+      </w:r>
+      <w:r>
+        <w:rPr>
+          <w:rFonts w:cstheme="majorBidi"/>
+          <w:bCs/>
+          <w:szCs w:val="26"/>
+        </w:rPr>
+        <w:t xml:space="preserve">, </w:t>
+      </w:r>
+      <w:r>
+        <w:rPr>
+          <w:rFonts w:cstheme="majorBidi"/>
+          <w:bCs/>
+          <w:szCs w:val="26"/>
+        </w:rPr>
+        <w:t>Angular</w:t>
+      </w:r>
+      <w:r>
+        <w:rPr>
+          <w:rFonts w:cstheme="majorBidi"/>
+          <w:bCs/>
+          <w:szCs w:val="26"/>
+        </w:rPr>
+        <w:t xml:space="preserve">, </w:t>
+      </w:r>
+      <w:r>
+        <w:rPr>
+          <w:rFonts w:cstheme="majorBidi"/>
+          <w:bCs/>
+          <w:szCs w:val="26"/>
+        </w:rPr>
+        <w:t>JHipster</w:t>
+      </w:r>
+      <w:r>
+        <w:rPr>
+          <w:rFonts w:cstheme="majorBidi"/>
+          <w:bCs/>
+          <w:szCs w:val="26"/>
+        </w:rPr>
+        <w:t xml:space="preserve">, </w:t>
+      </w:r>
+      <w:r>
+        <w:rPr>
+          <w:rFonts w:cstheme="majorBidi"/>
+          <w:bCs/>
+          <w:szCs w:val="26"/>
+        </w:rPr>
+        <w:t xml:space="preserve">Scrum, </w:t>
+      </w:r>
+      <w:r>
+        <w:rPr>
+          <w:rFonts w:cstheme="majorBidi"/>
+          <w:bCs/>
+          <w:szCs w:val="26"/>
+        </w:rPr>
+        <w:t>recrutement</w:t>
+      </w:r>
+      <w:r>
+        <w:rPr>
+          <w:rFonts w:cstheme="majorBidi"/>
+          <w:bCs/>
+          <w:szCs w:val="26"/>
+        </w:rPr>
+        <w:t>.</w:t>
+      </w:r>
+    </w:p>
+    <w:p>
+      <w:pPr>
+        <w:spacing w:line="360" w:lineRule="auto"/>
+        <w:ind w:firstLine="709"/>
+        <w:jc w:val="both"/>
+        <w:rPr>
+          <w:rFonts w:cstheme="majorBidi"/>
+          <w:bCs/>
+          <w:szCs w:val="26"/>
+        </w:rPr>
+      </w:pPr>
+    </w:p>
+    <w:p>
+      <w:pPr>
+        <w:spacing w:line="360" w:lineRule="auto"/>
+        <w:ind w:firstLine="709"/>
+        <w:jc w:val="center"/>
+        <w:rPr>
+          <w:rFonts w:cstheme="majorBidi"/>
+          <w:b/>
+          <w:sz w:val="40"/>
+          <w:szCs w:val="40"/>
+        </w:rPr>
+      </w:pPr>
+      <w:r>
+        <w:rPr>
+          <w:rFonts w:cstheme="majorBidi"/>
+          <w:b/>
+          <w:sz w:val="40"/>
+          <w:szCs w:val="40"/>
+        </w:rPr>
+        <w:t>Summary</w:t>
+      </w:r>
+    </w:p>
+    <w:p>
+      <w:pPr>
+        <w:spacing w:line="360" w:lineRule="auto"/>
+        <w:ind w:firstLine="709"/>
+        <w:jc w:val="both"/>
+        <w:rPr>
+          <w:rFonts w:cstheme="majorBidi"/>
+          <w:bCs/>
+          <w:szCs w:val="26"/>
+        </w:rPr>
+      </w:pPr>
+      <w:r>
+        <w:rPr>
+          <w:rFonts w:cstheme="majorBidi"/>
+          <w:bCs/>
+          <w:szCs w:val="26"/>
+        </w:rPr>
+        <w:t>The basic idea of our project consists of creati</w:t>
+      </w:r>
+      <w:r>
+        <w:rPr>
+          <w:rFonts w:cstheme="majorBidi"/>
+          <w:bCs/>
+          <w:szCs w:val="26"/>
+        </w:rPr>
+        <w:t>ng</w:t>
+      </w:r>
+      <w:r>
+        <w:rPr>
+          <w:rFonts w:cstheme="majorBidi"/>
+          <w:bCs/>
+          <w:szCs w:val="26"/>
+        </w:rPr>
+        <w:t xml:space="preserve"> </w:t>
+      </w:r>
+      <w:r>
+        <w:rPr>
+          <w:rFonts w:cstheme="majorBidi"/>
+          <w:bCs/>
+          <w:szCs w:val="26"/>
+        </w:rPr>
+        <w:t xml:space="preserve">a web application </w:t>
+      </w:r>
+      <w:r>
+        <w:rPr>
+          <w:rFonts w:cstheme="majorBidi"/>
+          <w:bCs/>
+          <w:szCs w:val="26"/>
+          <w:lang w:val="en"/>
+        </w:rPr>
+        <w:t xml:space="preserve">that proposes the automation and customization of the recruitment process in the field </w:t>
+      </w:r>
+      <w:r>
+        <w:rPr>
+          <w:rFonts w:cstheme="majorBidi"/>
+          <w:bCs/>
+          <w:szCs w:val="26"/>
+          <w:lang w:val="en"/>
+        </w:rPr>
+        <w:t xml:space="preserve">of </w:t>
+      </w:r>
+      <w:r>
+        <w:rPr>
+          <w:rFonts w:cstheme="majorBidi"/>
+          <w:bCs/>
+          <w:szCs w:val="26"/>
+          <w:lang w:val="en"/>
+        </w:rPr>
+        <w:t>IT</w:t>
+      </w:r>
+      <w:r>
+        <w:rPr>
+          <w:rFonts w:cstheme="majorBidi"/>
+          <w:bCs/>
+          <w:szCs w:val="26"/>
+          <w:lang w:val="en"/>
+        </w:rPr>
+        <w:t xml:space="preserve"> development. </w:t>
+      </w:r>
+      <w:r>
+        <w:rPr>
+          <w:rFonts w:cstheme="majorBidi"/>
+          <w:bCs/>
+          <w:szCs w:val="26"/>
+        </w:rPr>
+        <w:t xml:space="preserve">In order to achieve this project we have chosen </w:t>
+      </w:r>
+      <w:r>
+        <w:rPr>
+          <w:rFonts w:cstheme="majorBidi"/>
+          <w:bCs/>
+          <w:szCs w:val="26"/>
+          <w:lang w:val="en"/>
+        </w:rPr>
+        <w:t xml:space="preserve"> </w:t>
+      </w:r>
+      <w:r>
+        <w:rPr>
+          <w:rFonts w:cstheme="majorBidi"/>
+          <w:bCs/>
+          <w:szCs w:val="26"/>
+          <w:lang w:val="en"/>
+        </w:rPr>
+        <w:t xml:space="preserve">the platform JHipster for </w:t>
+      </w:r>
+      <w:r>
+        <w:rPr>
+          <w:rFonts w:cstheme="majorBidi"/>
+          <w:bCs/>
+          <w:szCs w:val="26"/>
+          <w:lang w:val="en"/>
+        </w:rPr>
+        <w:t xml:space="preserve">both </w:t>
+      </w:r>
+      <w:r>
+        <w:rPr>
+          <w:rFonts w:cstheme="majorBidi"/>
+          <w:bCs/>
+          <w:szCs w:val="26"/>
+          <w:lang w:val="en"/>
+        </w:rPr>
+        <w:t xml:space="preserve">the development </w:t>
+      </w:r>
+      <w:r>
+        <w:rPr>
+          <w:rFonts w:cstheme="majorBidi"/>
+          <w:bCs/>
+          <w:szCs w:val="26"/>
+          <w:lang w:val="en"/>
+        </w:rPr>
+        <w:t>side and the graphic</w:t>
+      </w:r>
+      <w:r>
+        <w:rPr>
+          <w:rFonts w:cstheme="majorBidi"/>
+          <w:bCs/>
+          <w:szCs w:val="26"/>
+          <w:lang w:val="en"/>
+        </w:rPr>
+        <w:t xml:space="preserve"> interface</w:t>
+      </w:r>
+      <w:r>
+        <w:rPr>
+          <w:rFonts w:cstheme="majorBidi"/>
+          <w:bCs/>
+          <w:szCs w:val="26"/>
+          <w:lang w:val="en"/>
+        </w:rPr>
+        <w:t xml:space="preserve"> side</w:t>
+      </w:r>
+      <w:r>
+        <w:rPr>
+          <w:rFonts w:cstheme="majorBidi"/>
+          <w:bCs/>
+          <w:szCs w:val="26"/>
+          <w:lang w:val="en"/>
+        </w:rPr>
+        <w:t xml:space="preserve">. In addition, we </w:t>
+      </w:r>
+      <w:r>
+        <w:rPr>
+          <w:rFonts w:cstheme="majorBidi"/>
+          <w:bCs/>
+          <w:szCs w:val="26"/>
+          <w:lang w:val="en"/>
+        </w:rPr>
+        <w:t xml:space="preserve">have </w:t>
+      </w:r>
+      <w:r>
+        <w:rPr>
+          <w:rFonts w:cstheme="majorBidi"/>
+          <w:bCs/>
+          <w:szCs w:val="26"/>
+          <w:lang w:val="en"/>
+        </w:rPr>
+        <w:t xml:space="preserve">used other programming languages </w:t>
+      </w:r>
+      <w:r>
+        <w:rPr>
+          <w:rFonts w:cstheme="majorBidi"/>
+          <w:bCs/>
+          <w:szCs w:val="26"/>
+          <w:lang w:val="en"/>
+        </w:rPr>
+        <w:t>including</w:t>
+      </w:r>
+      <w:r>
+        <w:rPr>
+          <w:rFonts w:cstheme="majorBidi"/>
+          <w:bCs/>
+          <w:szCs w:val="26"/>
+          <w:lang w:val="en"/>
+        </w:rPr>
+        <w:t xml:space="preserve"> </w:t>
+      </w:r>
+      <w:r>
+        <w:rPr>
+          <w:rFonts w:cstheme="majorBidi"/>
+          <w:bCs/>
+          <w:szCs w:val="26"/>
+          <w:lang w:val="en"/>
+        </w:rPr>
+        <w:t xml:space="preserve">: </w:t>
+      </w:r>
+      <w:r>
+        <w:rPr>
+          <w:rFonts w:cstheme="majorBidi"/>
+          <w:bCs/>
+          <w:szCs w:val="26"/>
+          <w:lang w:val="en"/>
+        </w:rPr>
+        <w:t>JDL, TypeScript and many others.</w:t>
+      </w:r>
+    </w:p>
+    <w:p>
+      <w:pPr>
+        <w:spacing w:line="360" w:lineRule="auto"/>
+        <w:ind w:firstLine="709"/>
+        <w:jc w:val="both"/>
+        <w:rPr>
+          <w:rFonts w:cstheme="majorBidi"/>
+          <w:b/>
+          <w:bCs/>
+          <w:szCs w:val="26"/>
+        </w:rPr>
+      </w:pPr>
+      <w:bookmarkStart w:id="0" w:name="_GoBack"/>
+      <w:bookmarkEnd w:id="0"/>
+    </w:p>
+    <w:p>
+      <w:pPr>
+        <w:spacing w:line="360" w:lineRule="auto"/>
+        <w:ind w:firstLine="709"/>
+        <w:jc w:val="both"/>
+        <w:rPr>
+          <w:rFonts w:cstheme="majorBidi"/>
+          <w:bCs/>
+          <w:szCs w:val="26"/>
+        </w:rPr>
+      </w:pPr>
+      <w:r>
+        <w:rPr>
+          <w:rFonts w:cstheme="majorBidi"/>
+          <w:b/>
+          <w:bCs/>
+          <w:szCs w:val="26"/>
+        </w:rPr>
+        <w:t xml:space="preserve">Key words : </w:t>
+      </w:r>
+      <w:r>
+        <w:rPr>
+          <w:rFonts w:cstheme="majorBidi"/>
+          <w:bCs/>
+          <w:szCs w:val="26"/>
+        </w:rPr>
+        <w:t>Spring, Angular, JHipster</w:t>
+      </w:r>
+      <w:r>
+        <w:rPr>
+          <w:rFonts w:cstheme="majorBidi"/>
+          <w:bCs/>
+          <w:szCs w:val="26"/>
+        </w:rPr>
+        <w:t>, Scrum, recruitment</w:t>
+      </w:r>
+      <w:r>
+        <w:rPr>
+          <w:rFonts w:cstheme="majorBidi"/>
+          <w:bCs/>
+          <w:szCs w:val="26"/>
+        </w:rPr>
+        <w:t>.</w:t>
+      </w:r>
+    </w:p>
+    <w:p>
+      <w:pPr>
+        <w:autoSpaceDE w:val="0"/>
+        <w:autoSpaceDN w:val="0"/>
+        <w:adjustRightInd w:val="0"/>
+        <w:spacing w:after="0" w:line="240" w:lineRule="auto"/>
+        <w:ind w:firstLine="709"/>
+        <w:rPr>
+          <w:rFonts w:cstheme="majorBidi"/>
+          <w:szCs w:val="26"/>
+        </w:rPr>
+      </w:pPr>
     </w:p>
     <w:p/>
     <w:p/>
@@ -8297,6 +10136,69 @@
       <w:szCs w:val="24"/>
     </w:rPr>
   </w:style>
+  <w:style w:type="paragraph" w:customStyle="1" w:styleId="1">
+    <w:name w:val="1"/>
+    <w:basedOn w:val="Normal"/>
+    <w:link w:val="1Car"/>
+    <w:qFormat/>
+    <w:rsid w:val="00EC45DA"/>
+    <w:pPr>
+      <w:spacing w:after="0" w:line="480" w:lineRule="auto"/>
+    </w:pPr>
+    <w:rPr>
+      <w:rFonts w:ascii="Times New Roman" w:eastAsia="Calibri" w:hAnsi="Times New Roman" w:cs="Times New Roman"/>
+      <w:sz w:val="24"/>
+      <w:szCs w:val="28"/>
+      <w:lang w:eastAsia="fr-FR"/>
+    </w:rPr>
+  </w:style>
+  <w:style w:type="character" w:customStyle="1" w:styleId="1Car">
+    <w:name w:val="1 Car"/>
+    <w:basedOn w:val="Policepardfaut"/>
+    <w:link w:val="1"/>
+    <w:rsid w:val="00EC45DA"/>
+    <w:rPr>
+      <w:rFonts w:ascii="Times New Roman" w:eastAsia="Calibri" w:hAnsi="Times New Roman" w:cs="Times New Roman"/>
+      <w:sz w:val="24"/>
+      <w:szCs w:val="28"/>
+      <w:lang w:eastAsia="fr-FR"/>
+    </w:rPr>
+  </w:style>
+  <w:style w:type="character" w:customStyle="1" w:styleId="s1">
+    <w:name w:val="s1"/>
+    <w:basedOn w:val="Policepardfaut"/>
+    <w:rsid w:val="002F1CCF"/>
+  </w:style>
+  <w:style w:type="paragraph" w:styleId="PrformatHTML">
+    <w:name w:val="HTML Preformatted"/>
+    <w:basedOn w:val="Normal"/>
+    <w:link w:val="PrformatHTMLCar"/>
+    <w:uiPriority w:val="99"/>
+    <w:semiHidden/>
+    <w:unhideWhenUsed/>
+    <w:rsid w:val="005A47FA"/>
+    <w:pPr>
+      <w:spacing w:after="0" w:line="240" w:lineRule="auto"/>
+    </w:pPr>
+    <w:rPr>
+      <w:rFonts w:ascii="Consolas" w:hAnsi="Consolas" w:cs="Consolas"/>
+      <w:sz w:val="20"/>
+      <w:szCs w:val="20"/>
+    </w:rPr>
+  </w:style>
+  <w:style w:type="character" w:customStyle="1" w:styleId="PrformatHTMLCar">
+    <w:name w:val="Préformaté HTML Car"/>
+    <w:basedOn w:val="Policepardfaut"/>
+    <w:link w:val="PrformatHTML"/>
+    <w:uiPriority w:val="99"/>
+    <w:semiHidden/>
+    <w:rsid w:val="005A47FA"/>
+    <w:rPr>
+      <w:rFonts w:ascii="Consolas" w:hAnsi="Consolas" w:cs="Consolas"/>
+      <w:sz w:val="20"/>
+      <w:szCs w:val="20"/>
+    </w:rPr>
+  </w:style>
 </w:styles>
 </file>
 

</xml_diff>